<commit_message>
added expression type checking
</commit_message>
<xml_diff>
--- a/Documentation/temp Assignment 3 Documentation.docx
+++ b/Documentation/temp Assignment 3 Documentation.docx
@@ -198,17 +198,17 @@
           <w:color w:val="auto"/>
           <w:spacing w:val="0"/>
           <w:position w:val="0"/>
-          <w:sz w:val="16"/>
-          <w:shd w:fill="auto" w:val="clear"/>
-        </w:rPr>
-      </w:pPr>
-      <w:r>
-        <w:rPr>
-          <w:rFonts w:ascii="Lucida Console" w:hAnsi="Lucida Console" w:cs="Lucida Console" w:eastAsia="Lucida Console"/>
-          <w:color w:val="auto"/>
-          <w:spacing w:val="0"/>
-          <w:position w:val="0"/>
-          <w:sz w:val="16"/>
+          <w:sz w:val="14"/>
+          <w:shd w:fill="auto" w:val="clear"/>
+        </w:rPr>
+      </w:pPr>
+      <w:r>
+        <w:rPr>
+          <w:rFonts w:ascii="Lucida Console" w:hAnsi="Lucida Console" w:cs="Lucida Console" w:eastAsia="Lucida Console"/>
+          <w:color w:val="auto"/>
+          <w:spacing w:val="0"/>
+          <w:position w:val="0"/>
+          <w:sz w:val="14"/>
           <w:shd w:fill="auto" w:val="clear"/>
         </w:rPr>
         <w:t xml:space="preserve">prog            -&gt; </w:t>
@@ -219,7 +219,7 @@
           <w:color w:val="FF0000"/>
           <w:spacing w:val="0"/>
           <w:position w:val="0"/>
-          <w:sz w:val="16"/>
+          <w:sz w:val="14"/>
           <w:shd w:fill="auto" w:val="clear"/>
         </w:rPr>
         <w:t xml:space="preserve">#newGlobal </w:t>
@@ -230,7 +230,7 @@
           <w:color w:val="auto"/>
           <w:spacing w:val="0"/>
           <w:position w:val="0"/>
-          <w:sz w:val="16"/>
+          <w:sz w:val="14"/>
           <w:shd w:fill="auto" w:val="clear"/>
         </w:rPr>
         <w:t xml:space="preserve">classDeclList progBody </w:t>
@@ -246,17 +246,17 @@
           <w:color w:val="auto"/>
           <w:spacing w:val="0"/>
           <w:position w:val="0"/>
-          <w:sz w:val="16"/>
-          <w:shd w:fill="auto" w:val="clear"/>
-        </w:rPr>
-      </w:pPr>
-      <w:r>
-        <w:rPr>
-          <w:rFonts w:ascii="Lucida Console" w:hAnsi="Lucida Console" w:cs="Lucida Console" w:eastAsia="Lucida Console"/>
-          <w:color w:val="auto"/>
-          <w:spacing w:val="0"/>
-          <w:position w:val="0"/>
-          <w:sz w:val="16"/>
+          <w:sz w:val="14"/>
+          <w:shd w:fill="auto" w:val="clear"/>
+        </w:rPr>
+      </w:pPr>
+      <w:r>
+        <w:rPr>
+          <w:rFonts w:ascii="Lucida Console" w:hAnsi="Lucida Console" w:cs="Lucida Console" w:eastAsia="Lucida Console"/>
+          <w:color w:val="auto"/>
+          <w:spacing w:val="0"/>
+          <w:position w:val="0"/>
+          <w:sz w:val="14"/>
           <w:shd w:fill="auto" w:val="clear"/>
         </w:rPr>
         <w:t xml:space="preserve">classDeclList   -&gt; classDecl classDeclList </w:t>
@@ -272,17 +272,17 @@
           <w:color w:val="auto"/>
           <w:spacing w:val="0"/>
           <w:position w:val="0"/>
-          <w:sz w:val="16"/>
-          <w:shd w:fill="auto" w:val="clear"/>
-        </w:rPr>
-      </w:pPr>
-      <w:r>
-        <w:rPr>
-          <w:rFonts w:ascii="Lucida Console" w:hAnsi="Lucida Console" w:cs="Lucida Console" w:eastAsia="Lucida Console"/>
-          <w:color w:val="auto"/>
-          <w:spacing w:val="0"/>
-          <w:position w:val="0"/>
-          <w:sz w:val="16"/>
+          <w:sz w:val="14"/>
+          <w:shd w:fill="auto" w:val="clear"/>
+        </w:rPr>
+      </w:pPr>
+      <w:r>
+        <w:rPr>
+          <w:rFonts w:ascii="Lucida Console" w:hAnsi="Lucida Console" w:cs="Lucida Console" w:eastAsia="Lucida Console"/>
+          <w:color w:val="auto"/>
+          <w:spacing w:val="0"/>
+          <w:position w:val="0"/>
+          <w:sz w:val="14"/>
           <w:shd w:fill="auto" w:val="clear"/>
         </w:rPr>
         <w:t xml:space="preserve">                 | EPSILON </w:t>
@@ -298,17 +298,17 @@
           <w:color w:val="FF0000"/>
           <w:spacing w:val="0"/>
           <w:position w:val="0"/>
-          <w:sz w:val="16"/>
-          <w:shd w:fill="auto" w:val="clear"/>
-        </w:rPr>
-      </w:pPr>
-      <w:r>
-        <w:rPr>
-          <w:rFonts w:ascii="Lucida Console" w:hAnsi="Lucida Console" w:cs="Lucida Console" w:eastAsia="Lucida Console"/>
-          <w:color w:val="auto"/>
-          <w:spacing w:val="0"/>
-          <w:position w:val="0"/>
-          <w:sz w:val="16"/>
+          <w:sz w:val="14"/>
+          <w:shd w:fill="auto" w:val="clear"/>
+        </w:rPr>
+      </w:pPr>
+      <w:r>
+        <w:rPr>
+          <w:rFonts w:ascii="Lucida Console" w:hAnsi="Lucida Console" w:cs="Lucida Console" w:eastAsia="Lucida Console"/>
+          <w:color w:val="auto"/>
+          <w:spacing w:val="0"/>
+          <w:position w:val="0"/>
+          <w:sz w:val="14"/>
           <w:shd w:fill="auto" w:val="clear"/>
         </w:rPr>
         <w:t xml:space="preserve">classDecl       -&gt; class </w:t>
@@ -319,7 +319,7 @@
           <w:color w:val="FF0000"/>
           <w:spacing w:val="0"/>
           <w:position w:val="0"/>
-          <w:sz w:val="16"/>
+          <w:sz w:val="14"/>
           <w:shd w:fill="auto" w:val="clear"/>
         </w:rPr>
         <w:t xml:space="preserve">#pushId </w:t>
@@ -330,7 +330,7 @@
           <w:color w:val="004DBB"/>
           <w:spacing w:val="0"/>
           <w:position w:val="0"/>
-          <w:sz w:val="16"/>
+          <w:sz w:val="14"/>
           <w:shd w:fill="auto" w:val="clear"/>
         </w:rPr>
         <w:t xml:space="preserve">%pushId </w:t>
@@ -341,7 +341,7 @@
           <w:color w:val="auto"/>
           <w:spacing w:val="0"/>
           <w:position w:val="0"/>
-          <w:sz w:val="16"/>
+          <w:sz w:val="14"/>
           <w:shd w:fill="auto" w:val="clear"/>
         </w:rPr>
         <w:t xml:space="preserve">id </w:t>
@@ -352,7 +352,7 @@
           <w:color w:val="FF0000"/>
           <w:spacing w:val="0"/>
           <w:position w:val="0"/>
-          <w:sz w:val="16"/>
+          <w:sz w:val="14"/>
           <w:shd w:fill="auto" w:val="clear"/>
         </w:rPr>
         <w:t xml:space="preserve">#newClass </w:t>
@@ -363,7 +363,7 @@
           <w:color w:val="004DBB"/>
           <w:spacing w:val="0"/>
           <w:position w:val="0"/>
-          <w:sz w:val="16"/>
+          <w:sz w:val="14"/>
           <w:shd w:fill="auto" w:val="clear"/>
         </w:rPr>
         <w:t xml:space="preserve">%enter </w:t>
@@ -374,7 +374,7 @@
           <w:color w:val="auto"/>
           <w:spacing w:val="0"/>
           <w:position w:val="0"/>
-          <w:sz w:val="16"/>
+          <w:sz w:val="14"/>
           <w:shd w:fill="auto" w:val="clear"/>
         </w:rPr>
         <w:t xml:space="preserve">{ classBody } ; </w:t>
@@ -385,7 +385,7 @@
           <w:color w:val="FF0000"/>
           <w:spacing w:val="0"/>
           <w:position w:val="0"/>
-          <w:sz w:val="16"/>
+          <w:sz w:val="14"/>
           <w:shd w:fill="auto" w:val="clear"/>
         </w:rPr>
         <w:t xml:space="preserve">#exit </w:t>
@@ -396,7 +396,7 @@
           <w:color w:val="004DBB"/>
           <w:spacing w:val="0"/>
           <w:position w:val="0"/>
-          <w:sz w:val="16"/>
+          <w:sz w:val="14"/>
           <w:shd w:fill="auto" w:val="clear"/>
         </w:rPr>
         <w:t xml:space="preserve">%exit</w:t>
@@ -412,17 +412,17 @@
           <w:color w:val="auto"/>
           <w:spacing w:val="0"/>
           <w:position w:val="0"/>
-          <w:sz w:val="16"/>
-          <w:shd w:fill="auto" w:val="clear"/>
-        </w:rPr>
-      </w:pPr>
-      <w:r>
-        <w:rPr>
-          <w:rFonts w:ascii="Lucida Console" w:hAnsi="Lucida Console" w:cs="Lucida Console" w:eastAsia="Lucida Console"/>
-          <w:color w:val="auto"/>
-          <w:spacing w:val="0"/>
-          <w:position w:val="0"/>
-          <w:sz w:val="16"/>
+          <w:sz w:val="14"/>
+          <w:shd w:fill="auto" w:val="clear"/>
+        </w:rPr>
+      </w:pPr>
+      <w:r>
+        <w:rPr>
+          <w:rFonts w:ascii="Lucida Console" w:hAnsi="Lucida Console" w:cs="Lucida Console" w:eastAsia="Lucida Console"/>
+          <w:color w:val="auto"/>
+          <w:spacing w:val="0"/>
+          <w:position w:val="0"/>
+          <w:sz w:val="14"/>
           <w:shd w:fill="auto" w:val="clear"/>
         </w:rPr>
         <w:t xml:space="preserve">classBody       -&gt; </w:t>
@@ -433,7 +433,7 @@
           <w:color w:val="FF0000"/>
           <w:spacing w:val="0"/>
           <w:position w:val="0"/>
-          <w:sz w:val="16"/>
+          <w:sz w:val="14"/>
           <w:shd w:fill="auto" w:val="clear"/>
         </w:rPr>
         <w:t xml:space="preserve">#pushType </w:t>
@@ -444,7 +444,7 @@
           <w:color w:val="auto"/>
           <w:spacing w:val="0"/>
           <w:position w:val="0"/>
-          <w:sz w:val="16"/>
+          <w:sz w:val="14"/>
           <w:shd w:fill="auto" w:val="clear"/>
         </w:rPr>
         <w:t xml:space="preserve">type </w:t>
@@ -455,7 +455,7 @@
           <w:color w:val="FF0000"/>
           <w:spacing w:val="0"/>
           <w:position w:val="0"/>
-          <w:sz w:val="16"/>
+          <w:sz w:val="14"/>
           <w:shd w:fill="auto" w:val="clear"/>
         </w:rPr>
         <w:t xml:space="preserve">#pushId </w:t>
@@ -463,10 +463,21 @@
       <w:r>
         <w:rPr>
           <w:rFonts w:ascii="Lucida Console" w:hAnsi="Lucida Console" w:cs="Lucida Console" w:eastAsia="Lucida Console"/>
-          <w:color w:val="auto"/>
-          <w:spacing w:val="0"/>
-          <w:position w:val="0"/>
-          <w:sz w:val="16"/>
+          <w:color w:val="004DBB"/>
+          <w:spacing w:val="0"/>
+          <w:position w:val="0"/>
+          <w:sz w:val="14"/>
+          <w:shd w:fill="auto" w:val="clear"/>
+        </w:rPr>
+        <w:t xml:space="preserve">%pushId </w:t>
+      </w:r>
+      <w:r>
+        <w:rPr>
+          <w:rFonts w:ascii="Lucida Console" w:hAnsi="Lucida Console" w:cs="Lucida Console" w:eastAsia="Lucida Console"/>
+          <w:color w:val="auto"/>
+          <w:spacing w:val="0"/>
+          <w:position w:val="0"/>
+          <w:sz w:val="14"/>
           <w:shd w:fill="auto" w:val="clear"/>
         </w:rPr>
         <w:t xml:space="preserve">id varOrFunc | EPSILON </w:t>
@@ -482,17 +493,17 @@
           <w:color w:val="auto"/>
           <w:spacing w:val="0"/>
           <w:position w:val="0"/>
-          <w:sz w:val="16"/>
-          <w:shd w:fill="auto" w:val="clear"/>
-        </w:rPr>
-      </w:pPr>
-      <w:r>
-        <w:rPr>
-          <w:rFonts w:ascii="Lucida Console" w:hAnsi="Lucida Console" w:cs="Lucida Console" w:eastAsia="Lucida Console"/>
-          <w:color w:val="auto"/>
-          <w:spacing w:val="0"/>
-          <w:position w:val="0"/>
-          <w:sz w:val="16"/>
+          <w:sz w:val="14"/>
+          <w:shd w:fill="auto" w:val="clear"/>
+        </w:rPr>
+      </w:pPr>
+      <w:r>
+        <w:rPr>
+          <w:rFonts w:ascii="Lucida Console" w:hAnsi="Lucida Console" w:cs="Lucida Console" w:eastAsia="Lucida Console"/>
+          <w:color w:val="auto"/>
+          <w:spacing w:val="0"/>
+          <w:position w:val="0"/>
+          <w:sz w:val="14"/>
           <w:shd w:fill="auto" w:val="clear"/>
         </w:rPr>
         <w:t xml:space="preserve">varOrFunc       -&gt; </w:t>
@@ -503,7 +514,7 @@
           <w:color w:val="FF0000"/>
           <w:spacing w:val="0"/>
           <w:position w:val="0"/>
-          <w:sz w:val="16"/>
+          <w:sz w:val="14"/>
           <w:shd w:fill="auto" w:val="clear"/>
         </w:rPr>
         <w:t xml:space="preserve">#newFunc </w:t>
@@ -514,7 +525,7 @@
           <w:color w:val="004DBB"/>
           <w:spacing w:val="0"/>
           <w:position w:val="0"/>
-          <w:sz w:val="16"/>
+          <w:sz w:val="14"/>
           <w:shd w:fill="auto" w:val="clear"/>
         </w:rPr>
         <w:t xml:space="preserve">%enter </w:t>
@@ -525,7 +536,7 @@
           <w:color w:val="auto"/>
           <w:spacing w:val="0"/>
           <w:position w:val="0"/>
-          <w:sz w:val="16"/>
+          <w:sz w:val="14"/>
           <w:shd w:fill="auto" w:val="clear"/>
         </w:rPr>
         <w:t xml:space="preserve">( fParams ) funcBody ; </w:t>
@@ -536,7 +547,7 @@
           <w:color w:val="FF0000"/>
           <w:spacing w:val="0"/>
           <w:position w:val="0"/>
-          <w:sz w:val="16"/>
+          <w:sz w:val="14"/>
           <w:shd w:fill="auto" w:val="clear"/>
         </w:rPr>
         <w:t xml:space="preserve">#exit</w:t>
@@ -547,7 +558,7 @@
           <w:color w:val="auto"/>
           <w:spacing w:val="0"/>
           <w:position w:val="0"/>
-          <w:sz w:val="16"/>
+          <w:sz w:val="14"/>
           <w:shd w:fill="auto" w:val="clear"/>
         </w:rPr>
         <w:t xml:space="preserve"> </w:t>
@@ -558,7 +569,7 @@
           <w:color w:val="004DBB"/>
           <w:spacing w:val="0"/>
           <w:position w:val="0"/>
-          <w:sz w:val="16"/>
+          <w:sz w:val="14"/>
           <w:shd w:fill="auto" w:val="clear"/>
         </w:rPr>
         <w:t xml:space="preserve">%exit</w:t>
@@ -569,7 +580,7 @@
           <w:color w:val="auto"/>
           <w:spacing w:val="0"/>
           <w:position w:val="0"/>
-          <w:sz w:val="16"/>
+          <w:sz w:val="14"/>
           <w:shd w:fill="auto" w:val="clear"/>
         </w:rPr>
         <w:t xml:space="preserve"> funcDefList </w:t>
@@ -585,28 +596,50 @@
           <w:color w:val="auto"/>
           <w:spacing w:val="0"/>
           <w:position w:val="0"/>
-          <w:sz w:val="16"/>
-          <w:shd w:fill="auto" w:val="clear"/>
-        </w:rPr>
-      </w:pPr>
-      <w:r>
-        <w:rPr>
-          <w:rFonts w:ascii="Lucida Console" w:hAnsi="Lucida Console" w:cs="Lucida Console" w:eastAsia="Lucida Console"/>
-          <w:color w:val="auto"/>
-          <w:spacing w:val="0"/>
-          <w:position w:val="0"/>
-          <w:sz w:val="16"/>
-          <w:shd w:fill="auto" w:val="clear"/>
-        </w:rPr>
-        <w:t xml:space="preserve">                 | arraySizeList </w:t>
-      </w:r>
-      <w:r>
-        <w:rPr>
-          <w:rFonts w:ascii="Lucida Console" w:hAnsi="Lucida Console" w:cs="Lucida Console" w:eastAsia="Lucida Console"/>
-          <w:color w:val="FF0000"/>
-          <w:spacing w:val="0"/>
-          <w:position w:val="0"/>
-          <w:sz w:val="16"/>
+          <w:sz w:val="14"/>
+          <w:shd w:fill="auto" w:val="clear"/>
+        </w:rPr>
+      </w:pPr>
+      <w:r>
+        <w:rPr>
+          <w:rFonts w:ascii="Lucida Console" w:hAnsi="Lucida Console" w:cs="Lucida Console" w:eastAsia="Lucida Console"/>
+          <w:color w:val="auto"/>
+          <w:spacing w:val="0"/>
+          <w:position w:val="0"/>
+          <w:sz w:val="14"/>
+          <w:shd w:fill="auto" w:val="clear"/>
+        </w:rPr>
+        <w:t xml:space="preserve">                 | </w:t>
+      </w:r>
+      <w:r>
+        <w:rPr>
+          <w:rFonts w:ascii="Lucida Console" w:hAnsi="Lucida Console" w:cs="Lucida Console" w:eastAsia="Lucida Console"/>
+          <w:color w:val="004DBB"/>
+          <w:spacing w:val="0"/>
+          <w:position w:val="0"/>
+          <w:sz w:val="14"/>
+          <w:shd w:fill="auto" w:val="clear"/>
+        </w:rPr>
+        <w:t xml:space="preserve">%pop </w:t>
+      </w:r>
+      <w:r>
+        <w:rPr>
+          <w:rFonts w:ascii="Lucida Console" w:hAnsi="Lucida Console" w:cs="Lucida Console" w:eastAsia="Lucida Console"/>
+          <w:color w:val="auto"/>
+          <w:spacing w:val="0"/>
+          <w:position w:val="0"/>
+          <w:sz w:val="14"/>
+          <w:shd w:fill="auto" w:val="clear"/>
+        </w:rPr>
+        <w:t xml:space="preserve">arraySizeList </w:t>
+      </w:r>
+      <w:r>
+        <w:rPr>
+          <w:rFonts w:ascii="Lucida Console" w:hAnsi="Lucida Console" w:cs="Lucida Console" w:eastAsia="Lucida Console"/>
+          <w:color w:val="FF0000"/>
+          <w:spacing w:val="0"/>
+          <w:position w:val="0"/>
+          <w:sz w:val="14"/>
           <w:shd w:fill="auto" w:val="clear"/>
         </w:rPr>
         <w:t xml:space="preserve">#newVar </w:t>
@@ -617,7 +650,7 @@
           <w:color w:val="auto"/>
           <w:spacing w:val="0"/>
           <w:position w:val="0"/>
-          <w:sz w:val="16"/>
+          <w:sz w:val="14"/>
           <w:shd w:fill="auto" w:val="clear"/>
         </w:rPr>
         <w:t xml:space="preserve">; classBody </w:t>
@@ -633,17 +666,17 @@
           <w:color w:val="auto"/>
           <w:spacing w:val="0"/>
           <w:position w:val="0"/>
-          <w:sz w:val="16"/>
-          <w:shd w:fill="auto" w:val="clear"/>
-        </w:rPr>
-      </w:pPr>
-      <w:r>
-        <w:rPr>
-          <w:rFonts w:ascii="Lucida Console" w:hAnsi="Lucida Console" w:cs="Lucida Console" w:eastAsia="Lucida Console"/>
-          <w:color w:val="auto"/>
-          <w:spacing w:val="0"/>
-          <w:position w:val="0"/>
-          <w:sz w:val="16"/>
+          <w:sz w:val="14"/>
+          <w:shd w:fill="auto" w:val="clear"/>
+        </w:rPr>
+      </w:pPr>
+      <w:r>
+        <w:rPr>
+          <w:rFonts w:ascii="Lucida Console" w:hAnsi="Lucida Console" w:cs="Lucida Console" w:eastAsia="Lucida Console"/>
+          <w:color w:val="auto"/>
+          <w:spacing w:val="0"/>
+          <w:position w:val="0"/>
+          <w:sz w:val="14"/>
           <w:shd w:fill="auto" w:val="clear"/>
         </w:rPr>
         <w:t xml:space="preserve">funcDefList     -&gt; funcDef funcDefList </w:t>
@@ -659,17 +692,17 @@
           <w:color w:val="auto"/>
           <w:spacing w:val="0"/>
           <w:position w:val="0"/>
-          <w:sz w:val="16"/>
-          <w:shd w:fill="auto" w:val="clear"/>
-        </w:rPr>
-      </w:pPr>
-      <w:r>
-        <w:rPr>
-          <w:rFonts w:ascii="Lucida Console" w:hAnsi="Lucida Console" w:cs="Lucida Console" w:eastAsia="Lucida Console"/>
-          <w:color w:val="auto"/>
-          <w:spacing w:val="0"/>
-          <w:position w:val="0"/>
-          <w:sz w:val="16"/>
+          <w:sz w:val="14"/>
+          <w:shd w:fill="auto" w:val="clear"/>
+        </w:rPr>
+      </w:pPr>
+      <w:r>
+        <w:rPr>
+          <w:rFonts w:ascii="Lucida Console" w:hAnsi="Lucida Console" w:cs="Lucida Console" w:eastAsia="Lucida Console"/>
+          <w:color w:val="auto"/>
+          <w:spacing w:val="0"/>
+          <w:position w:val="0"/>
+          <w:sz w:val="14"/>
           <w:shd w:fill="auto" w:val="clear"/>
         </w:rPr>
         <w:t xml:space="preserve">                 | EPSILON </w:t>
@@ -685,28 +718,50 @@
           <w:color w:val="auto"/>
           <w:spacing w:val="0"/>
           <w:position w:val="0"/>
-          <w:sz w:val="16"/>
-          <w:shd w:fill="auto" w:val="clear"/>
-        </w:rPr>
-      </w:pPr>
-      <w:r>
-        <w:rPr>
-          <w:rFonts w:ascii="Lucida Console" w:hAnsi="Lucida Console" w:cs="Lucida Console" w:eastAsia="Lucida Console"/>
-          <w:color w:val="auto"/>
-          <w:spacing w:val="0"/>
-          <w:position w:val="0"/>
-          <w:sz w:val="16"/>
-          <w:shd w:fill="auto" w:val="clear"/>
-        </w:rPr>
-        <w:t xml:space="preserve">progBody        -&gt; program </w:t>
-      </w:r>
-      <w:r>
-        <w:rPr>
-          <w:rFonts w:ascii="Lucida Console" w:hAnsi="Lucida Console" w:cs="Lucida Console" w:eastAsia="Lucida Console"/>
-          <w:color w:val="FF0000"/>
-          <w:spacing w:val="0"/>
-          <w:position w:val="0"/>
-          <w:sz w:val="16"/>
+          <w:sz w:val="14"/>
+          <w:shd w:fill="auto" w:val="clear"/>
+        </w:rPr>
+      </w:pPr>
+      <w:r>
+        <w:rPr>
+          <w:rFonts w:ascii="Lucida Console" w:hAnsi="Lucida Console" w:cs="Lucida Console" w:eastAsia="Lucida Console"/>
+          <w:color w:val="auto"/>
+          <w:spacing w:val="0"/>
+          <w:position w:val="0"/>
+          <w:sz w:val="14"/>
+          <w:shd w:fill="auto" w:val="clear"/>
+        </w:rPr>
+        <w:t xml:space="preserve">progBody        -&gt; </w:t>
+      </w:r>
+      <w:r>
+        <w:rPr>
+          <w:rFonts w:ascii="Lucida Console" w:hAnsi="Lucida Console" w:cs="Lucida Console" w:eastAsia="Lucida Console"/>
+          <w:color w:val="004DBB"/>
+          <w:spacing w:val="0"/>
+          <w:position w:val="0"/>
+          <w:sz w:val="14"/>
+          <w:shd w:fill="auto" w:val="clear"/>
+        </w:rPr>
+        <w:t xml:space="preserve">%pushId</w:t>
+      </w:r>
+      <w:r>
+        <w:rPr>
+          <w:rFonts w:ascii="Lucida Console" w:hAnsi="Lucida Console" w:cs="Lucida Console" w:eastAsia="Lucida Console"/>
+          <w:color w:val="auto"/>
+          <w:spacing w:val="0"/>
+          <w:position w:val="0"/>
+          <w:sz w:val="14"/>
+          <w:shd w:fill="auto" w:val="clear"/>
+        </w:rPr>
+        <w:t xml:space="preserve"> program </w:t>
+      </w:r>
+      <w:r>
+        <w:rPr>
+          <w:rFonts w:ascii="Lucida Console" w:hAnsi="Lucida Console" w:cs="Lucida Console" w:eastAsia="Lucida Console"/>
+          <w:color w:val="FF0000"/>
+          <w:spacing w:val="0"/>
+          <w:position w:val="0"/>
+          <w:sz w:val="14"/>
           <w:shd w:fill="auto" w:val="clear"/>
         </w:rPr>
         <w:t xml:space="preserve">#newProg </w:t>
@@ -717,7 +772,7 @@
           <w:color w:val="004DBB"/>
           <w:spacing w:val="0"/>
           <w:position w:val="0"/>
-          <w:sz w:val="16"/>
+          <w:sz w:val="14"/>
           <w:shd w:fill="auto" w:val="clear"/>
         </w:rPr>
         <w:t xml:space="preserve">%enter </w:t>
@@ -728,7 +783,7 @@
           <w:color w:val="auto"/>
           <w:spacing w:val="0"/>
           <w:position w:val="0"/>
-          <w:sz w:val="16"/>
+          <w:sz w:val="14"/>
           <w:shd w:fill="auto" w:val="clear"/>
         </w:rPr>
         <w:t xml:space="preserve">funcBody ; </w:t>
@@ -739,7 +794,7 @@
           <w:color w:val="FF0000"/>
           <w:spacing w:val="0"/>
           <w:position w:val="0"/>
-          <w:sz w:val="16"/>
+          <w:sz w:val="14"/>
           <w:shd w:fill="auto" w:val="clear"/>
         </w:rPr>
         <w:t xml:space="preserve">#exit </w:t>
@@ -750,7 +805,7 @@
           <w:color w:val="004DBB"/>
           <w:spacing w:val="0"/>
           <w:position w:val="0"/>
-          <w:sz w:val="16"/>
+          <w:sz w:val="14"/>
           <w:shd w:fill="auto" w:val="clear"/>
         </w:rPr>
         <w:t xml:space="preserve">%exit </w:t>
@@ -761,7 +816,7 @@
           <w:color w:val="auto"/>
           <w:spacing w:val="0"/>
           <w:position w:val="0"/>
-          <w:sz w:val="16"/>
+          <w:sz w:val="14"/>
           <w:shd w:fill="auto" w:val="clear"/>
         </w:rPr>
         <w:t xml:space="preserve">funcDefList </w:t>
@@ -777,17 +832,17 @@
           <w:color w:val="auto"/>
           <w:spacing w:val="0"/>
           <w:position w:val="0"/>
-          <w:sz w:val="16"/>
-          <w:shd w:fill="auto" w:val="clear"/>
-        </w:rPr>
-      </w:pPr>
-      <w:r>
-        <w:rPr>
-          <w:rFonts w:ascii="Lucida Console" w:hAnsi="Lucida Console" w:cs="Lucida Console" w:eastAsia="Lucida Console"/>
-          <w:color w:val="auto"/>
-          <w:spacing w:val="0"/>
-          <w:position w:val="0"/>
-          <w:sz w:val="16"/>
+          <w:sz w:val="14"/>
+          <w:shd w:fill="auto" w:val="clear"/>
+        </w:rPr>
+      </w:pPr>
+      <w:r>
+        <w:rPr>
+          <w:rFonts w:ascii="Lucida Console" w:hAnsi="Lucida Console" w:cs="Lucida Console" w:eastAsia="Lucida Console"/>
+          <w:color w:val="auto"/>
+          <w:spacing w:val="0"/>
+          <w:position w:val="0"/>
+          <w:sz w:val="14"/>
           <w:shd w:fill="auto" w:val="clear"/>
         </w:rPr>
         <w:t xml:space="preserve">funcHead        -&gt; </w:t>
@@ -798,7 +853,7 @@
           <w:color w:val="FF0000"/>
           <w:spacing w:val="0"/>
           <w:position w:val="0"/>
-          <w:sz w:val="16"/>
+          <w:sz w:val="14"/>
           <w:shd w:fill="auto" w:val="clear"/>
         </w:rPr>
         <w:t xml:space="preserve">#pushType </w:t>
@@ -809,7 +864,7 @@
           <w:color w:val="auto"/>
           <w:spacing w:val="0"/>
           <w:position w:val="0"/>
-          <w:sz w:val="16"/>
+          <w:sz w:val="14"/>
           <w:shd w:fill="auto" w:val="clear"/>
         </w:rPr>
         <w:t xml:space="preserve">type </w:t>
@@ -820,7 +875,7 @@
           <w:color w:val="FF0000"/>
           <w:spacing w:val="0"/>
           <w:position w:val="0"/>
-          <w:sz w:val="16"/>
+          <w:sz w:val="14"/>
           <w:shd w:fill="auto" w:val="clear"/>
         </w:rPr>
         <w:t xml:space="preserve">#pushId </w:t>
@@ -828,10 +883,32 @@
       <w:r>
         <w:rPr>
           <w:rFonts w:ascii="Lucida Console" w:hAnsi="Lucida Console" w:cs="Lucida Console" w:eastAsia="Lucida Console"/>
-          <w:color w:val="auto"/>
-          <w:spacing w:val="0"/>
-          <w:position w:val="0"/>
-          <w:sz w:val="16"/>
+          <w:color w:val="004DBB"/>
+          <w:spacing w:val="0"/>
+          <w:position w:val="0"/>
+          <w:sz w:val="14"/>
+          <w:shd w:fill="auto" w:val="clear"/>
+        </w:rPr>
+        <w:t xml:space="preserve">%pushId</w:t>
+      </w:r>
+      <w:r>
+        <w:rPr>
+          <w:rFonts w:ascii="Lucida Console" w:hAnsi="Lucida Console" w:cs="Lucida Console" w:eastAsia="Lucida Console"/>
+          <w:color w:val="FF0000"/>
+          <w:spacing w:val="0"/>
+          <w:position w:val="0"/>
+          <w:sz w:val="14"/>
+          <w:shd w:fill="auto" w:val="clear"/>
+        </w:rPr>
+        <w:t xml:space="preserve"> </w:t>
+      </w:r>
+      <w:r>
+        <w:rPr>
+          <w:rFonts w:ascii="Lucida Console" w:hAnsi="Lucida Console" w:cs="Lucida Console" w:eastAsia="Lucida Console"/>
+          <w:color w:val="auto"/>
+          <w:spacing w:val="0"/>
+          <w:position w:val="0"/>
+          <w:sz w:val="14"/>
           <w:shd w:fill="auto" w:val="clear"/>
         </w:rPr>
         <w:t xml:space="preserve">id </w:t>
@@ -842,7 +919,7 @@
           <w:color w:val="FF0000"/>
           <w:spacing w:val="0"/>
           <w:position w:val="0"/>
-          <w:sz w:val="16"/>
+          <w:sz w:val="14"/>
           <w:shd w:fill="auto" w:val="clear"/>
         </w:rPr>
         <w:t xml:space="preserve">#newFunc </w:t>
@@ -850,10 +927,32 @@
       <w:r>
         <w:rPr>
           <w:rFonts w:ascii="Lucida Console" w:hAnsi="Lucida Console" w:cs="Lucida Console" w:eastAsia="Lucida Console"/>
-          <w:color w:val="auto"/>
-          <w:spacing w:val="0"/>
-          <w:position w:val="0"/>
-          <w:sz w:val="16"/>
+          <w:color w:val="004DBB"/>
+          <w:spacing w:val="0"/>
+          <w:position w:val="0"/>
+          <w:sz w:val="14"/>
+          <w:shd w:fill="auto" w:val="clear"/>
+        </w:rPr>
+        <w:t xml:space="preserve">%enter</w:t>
+      </w:r>
+      <w:r>
+        <w:rPr>
+          <w:rFonts w:ascii="Lucida Console" w:hAnsi="Lucida Console" w:cs="Lucida Console" w:eastAsia="Lucida Console"/>
+          <w:color w:val="FF0000"/>
+          <w:spacing w:val="0"/>
+          <w:position w:val="0"/>
+          <w:sz w:val="14"/>
+          <w:shd w:fill="auto" w:val="clear"/>
+        </w:rPr>
+        <w:t xml:space="preserve"> </w:t>
+      </w:r>
+      <w:r>
+        <w:rPr>
+          <w:rFonts w:ascii="Lucida Console" w:hAnsi="Lucida Console" w:cs="Lucida Console" w:eastAsia="Lucida Console"/>
+          <w:color w:val="auto"/>
+          <w:spacing w:val="0"/>
+          <w:position w:val="0"/>
+          <w:sz w:val="14"/>
           <w:shd w:fill="auto" w:val="clear"/>
         </w:rPr>
         <w:t xml:space="preserve">( fParams ) </w:t>
@@ -869,17 +968,17 @@
           <w:color w:val="FF0000"/>
           <w:spacing w:val="0"/>
           <w:position w:val="0"/>
-          <w:sz w:val="16"/>
-          <w:shd w:fill="auto" w:val="clear"/>
-        </w:rPr>
-      </w:pPr>
-      <w:r>
-        <w:rPr>
-          <w:rFonts w:ascii="Lucida Console" w:hAnsi="Lucida Console" w:cs="Lucida Console" w:eastAsia="Lucida Console"/>
-          <w:color w:val="auto"/>
-          <w:spacing w:val="0"/>
-          <w:position w:val="0"/>
-          <w:sz w:val="16"/>
+          <w:sz w:val="14"/>
+          <w:shd w:fill="auto" w:val="clear"/>
+        </w:rPr>
+      </w:pPr>
+      <w:r>
+        <w:rPr>
+          <w:rFonts w:ascii="Lucida Console" w:hAnsi="Lucida Console" w:cs="Lucida Console" w:eastAsia="Lucida Console"/>
+          <w:color w:val="auto"/>
+          <w:spacing w:val="0"/>
+          <w:position w:val="0"/>
+          <w:sz w:val="14"/>
           <w:shd w:fill="auto" w:val="clear"/>
         </w:rPr>
         <w:t xml:space="preserve">funcDef         -&gt; funcHead funcBody ; </w:t>
@@ -890,33 +989,44 @@
           <w:color w:val="FF0000"/>
           <w:spacing w:val="0"/>
           <w:position w:val="0"/>
-          <w:sz w:val="16"/>
-          <w:shd w:fill="auto" w:val="clear"/>
-        </w:rPr>
-        <w:t xml:space="preserve">#exit</w:t>
-      </w:r>
-    </w:p>
-    <w:p>
-      <w:pPr>
-        <w:spacing w:before="0" w:after="160" w:line="240"/>
-        <w:ind w:right="0" w:left="0" w:firstLine="0"/>
-        <w:jc w:val="both"/>
-        <w:rPr>
-          <w:rFonts w:ascii="Lucida Console" w:hAnsi="Lucida Console" w:cs="Lucida Console" w:eastAsia="Lucida Console"/>
-          <w:color w:val="auto"/>
-          <w:spacing w:val="0"/>
-          <w:position w:val="0"/>
-          <w:sz w:val="16"/>
-          <w:shd w:fill="auto" w:val="clear"/>
-        </w:rPr>
-      </w:pPr>
-      <w:r>
-        <w:rPr>
-          <w:rFonts w:ascii="Lucida Console" w:hAnsi="Lucida Console" w:cs="Lucida Console" w:eastAsia="Lucida Console"/>
-          <w:color w:val="auto"/>
-          <w:spacing w:val="0"/>
-          <w:position w:val="0"/>
-          <w:sz w:val="16"/>
+          <w:sz w:val="14"/>
+          <w:shd w:fill="auto" w:val="clear"/>
+        </w:rPr>
+        <w:t xml:space="preserve">#exit </w:t>
+      </w:r>
+      <w:r>
+        <w:rPr>
+          <w:rFonts w:ascii="Lucida Console" w:hAnsi="Lucida Console" w:cs="Lucida Console" w:eastAsia="Lucida Console"/>
+          <w:color w:val="004DBB"/>
+          <w:spacing w:val="0"/>
+          <w:position w:val="0"/>
+          <w:sz w:val="14"/>
+          <w:shd w:fill="auto" w:val="clear"/>
+        </w:rPr>
+        <w:t xml:space="preserve">%exit</w:t>
+      </w:r>
+    </w:p>
+    <w:p>
+      <w:pPr>
+        <w:spacing w:before="0" w:after="160" w:line="240"/>
+        <w:ind w:right="0" w:left="0" w:firstLine="0"/>
+        <w:jc w:val="both"/>
+        <w:rPr>
+          <w:rFonts w:ascii="Lucida Console" w:hAnsi="Lucida Console" w:cs="Lucida Console" w:eastAsia="Lucida Console"/>
+          <w:color w:val="auto"/>
+          <w:spacing w:val="0"/>
+          <w:position w:val="0"/>
+          <w:sz w:val="14"/>
+          <w:shd w:fill="auto" w:val="clear"/>
+        </w:rPr>
+      </w:pPr>
+      <w:r>
+        <w:rPr>
+          <w:rFonts w:ascii="Lucida Console" w:hAnsi="Lucida Console" w:cs="Lucida Console" w:eastAsia="Lucida Console"/>
+          <w:color w:val="auto"/>
+          <w:spacing w:val="0"/>
+          <w:position w:val="0"/>
+          <w:sz w:val="14"/>
           <w:shd w:fill="auto" w:val="clear"/>
         </w:rPr>
         <w:t xml:space="preserve">funcBody        -&gt; { funcBlock } </w:t>
@@ -932,17 +1042,17 @@
           <w:color w:val="auto"/>
           <w:spacing w:val="0"/>
           <w:position w:val="0"/>
-          <w:sz w:val="16"/>
-          <w:shd w:fill="auto" w:val="clear"/>
-        </w:rPr>
-      </w:pPr>
-      <w:r>
-        <w:rPr>
-          <w:rFonts w:ascii="Lucida Console" w:hAnsi="Lucida Console" w:cs="Lucida Console" w:eastAsia="Lucida Console"/>
-          <w:color w:val="auto"/>
-          <w:spacing w:val="0"/>
-          <w:position w:val="0"/>
-          <w:sz w:val="16"/>
+          <w:sz w:val="14"/>
+          <w:shd w:fill="auto" w:val="clear"/>
+        </w:rPr>
+      </w:pPr>
+      <w:r>
+        <w:rPr>
+          <w:rFonts w:ascii="Lucida Console" w:hAnsi="Lucida Console" w:cs="Lucida Console" w:eastAsia="Lucida Console"/>
+          <w:color w:val="auto"/>
+          <w:spacing w:val="0"/>
+          <w:position w:val="0"/>
+          <w:sz w:val="14"/>
           <w:shd w:fill="auto" w:val="clear"/>
         </w:rPr>
         <w:t xml:space="preserve">funcBlock       -&gt; for ( </w:t>
@@ -953,7 +1063,7 @@
           <w:color w:val="FF0000"/>
           <w:spacing w:val="0"/>
           <w:position w:val="0"/>
-          <w:sz w:val="16"/>
+          <w:sz w:val="14"/>
           <w:shd w:fill="auto" w:val="clear"/>
         </w:rPr>
         <w:t xml:space="preserve">#pushType </w:t>
@@ -964,7 +1074,7 @@
           <w:color w:val="auto"/>
           <w:spacing w:val="0"/>
           <w:position w:val="0"/>
-          <w:sz w:val="16"/>
+          <w:sz w:val="14"/>
           <w:shd w:fill="auto" w:val="clear"/>
         </w:rPr>
         <w:t xml:space="preserve">type </w:t>
@@ -975,7 +1085,7 @@
           <w:color w:val="FF0000"/>
           <w:spacing w:val="0"/>
           <w:position w:val="0"/>
-          <w:sz w:val="16"/>
+          <w:sz w:val="14"/>
           <w:shd w:fill="auto" w:val="clear"/>
         </w:rPr>
         <w:t xml:space="preserve">#pushId </w:t>
@@ -986,7 +1096,7 @@
           <w:color w:val="auto"/>
           <w:spacing w:val="0"/>
           <w:position w:val="0"/>
-          <w:sz w:val="16"/>
+          <w:sz w:val="14"/>
           <w:shd w:fill="auto" w:val="clear"/>
         </w:rPr>
         <w:t xml:space="preserve">id </w:t>
@@ -997,7 +1107,7 @@
           <w:color w:val="FF0000"/>
           <w:spacing w:val="0"/>
           <w:position w:val="0"/>
-          <w:sz w:val="16"/>
+          <w:sz w:val="14"/>
           <w:shd w:fill="auto" w:val="clear"/>
         </w:rPr>
         <w:t xml:space="preserve">#newVar </w:t>
@@ -1008,7 +1118,7 @@
           <w:color w:val="auto"/>
           <w:spacing w:val="0"/>
           <w:position w:val="0"/>
-          <w:sz w:val="16"/>
+          <w:sz w:val="14"/>
           <w:shd w:fill="auto" w:val="clear"/>
         </w:rPr>
         <w:t xml:space="preserve">assignOp expr ; relExpr ; assignStat ) statBlock ; statementList </w:t>
@@ -1024,17 +1134,17 @@
           <w:color w:val="auto"/>
           <w:spacing w:val="0"/>
           <w:position w:val="0"/>
-          <w:sz w:val="16"/>
-          <w:shd w:fill="auto" w:val="clear"/>
-        </w:rPr>
-      </w:pPr>
-      <w:r>
-        <w:rPr>
-          <w:rFonts w:ascii="Lucida Console" w:hAnsi="Lucida Console" w:cs="Lucida Console" w:eastAsia="Lucida Console"/>
-          <w:color w:val="auto"/>
-          <w:spacing w:val="0"/>
-          <w:position w:val="0"/>
-          <w:sz w:val="16"/>
+          <w:sz w:val="14"/>
+          <w:shd w:fill="auto" w:val="clear"/>
+        </w:rPr>
+      </w:pPr>
+      <w:r>
+        <w:rPr>
+          <w:rFonts w:ascii="Lucida Console" w:hAnsi="Lucida Console" w:cs="Lucida Console" w:eastAsia="Lucida Console"/>
+          <w:color w:val="auto"/>
+          <w:spacing w:val="0"/>
+          <w:position w:val="0"/>
+          <w:sz w:val="14"/>
           <w:shd w:fill="auto" w:val="clear"/>
         </w:rPr>
         <w:t xml:space="preserve">                 | if ( expr ) then statBlock else statBlock ; statementList </w:t>
@@ -1050,17 +1160,17 @@
           <w:color w:val="auto"/>
           <w:spacing w:val="0"/>
           <w:position w:val="0"/>
-          <w:sz w:val="16"/>
-          <w:shd w:fill="auto" w:val="clear"/>
-        </w:rPr>
-      </w:pPr>
-      <w:r>
-        <w:rPr>
-          <w:rFonts w:ascii="Lucida Console" w:hAnsi="Lucida Console" w:cs="Lucida Console" w:eastAsia="Lucida Console"/>
-          <w:color w:val="auto"/>
-          <w:spacing w:val="0"/>
-          <w:position w:val="0"/>
-          <w:sz w:val="16"/>
+          <w:sz w:val="14"/>
+          <w:shd w:fill="auto" w:val="clear"/>
+        </w:rPr>
+      </w:pPr>
+      <w:r>
+        <w:rPr>
+          <w:rFonts w:ascii="Lucida Console" w:hAnsi="Lucida Console" w:cs="Lucida Console" w:eastAsia="Lucida Console"/>
+          <w:color w:val="auto"/>
+          <w:spacing w:val="0"/>
+          <w:position w:val="0"/>
+          <w:sz w:val="14"/>
           <w:shd w:fill="auto" w:val="clear"/>
         </w:rPr>
         <w:t xml:space="preserve">                 | get ( variable ) ; statementList </w:t>
@@ -1076,17 +1186,17 @@
           <w:color w:val="auto"/>
           <w:spacing w:val="0"/>
           <w:position w:val="0"/>
-          <w:sz w:val="16"/>
-          <w:shd w:fill="auto" w:val="clear"/>
-        </w:rPr>
-      </w:pPr>
-      <w:r>
-        <w:rPr>
-          <w:rFonts w:ascii="Lucida Console" w:hAnsi="Lucida Console" w:cs="Lucida Console" w:eastAsia="Lucida Console"/>
-          <w:color w:val="auto"/>
-          <w:spacing w:val="0"/>
-          <w:position w:val="0"/>
-          <w:sz w:val="16"/>
+          <w:sz w:val="14"/>
+          <w:shd w:fill="auto" w:val="clear"/>
+        </w:rPr>
+      </w:pPr>
+      <w:r>
+        <w:rPr>
+          <w:rFonts w:ascii="Lucida Console" w:hAnsi="Lucida Console" w:cs="Lucida Console" w:eastAsia="Lucida Console"/>
+          <w:color w:val="auto"/>
+          <w:spacing w:val="0"/>
+          <w:position w:val="0"/>
+          <w:sz w:val="14"/>
           <w:shd w:fill="auto" w:val="clear"/>
         </w:rPr>
         <w:t xml:space="preserve">                 | put ( expr ) ; statementList </w:t>
@@ -1102,17 +1212,17 @@
           <w:color w:val="auto"/>
           <w:spacing w:val="0"/>
           <w:position w:val="0"/>
-          <w:sz w:val="16"/>
-          <w:shd w:fill="auto" w:val="clear"/>
-        </w:rPr>
-      </w:pPr>
-      <w:r>
-        <w:rPr>
-          <w:rFonts w:ascii="Lucida Console" w:hAnsi="Lucida Console" w:cs="Lucida Console" w:eastAsia="Lucida Console"/>
-          <w:color w:val="auto"/>
-          <w:spacing w:val="0"/>
-          <w:position w:val="0"/>
-          <w:sz w:val="16"/>
+          <w:sz w:val="14"/>
+          <w:shd w:fill="auto" w:val="clear"/>
+        </w:rPr>
+      </w:pPr>
+      <w:r>
+        <w:rPr>
+          <w:rFonts w:ascii="Lucida Console" w:hAnsi="Lucida Console" w:cs="Lucida Console" w:eastAsia="Lucida Console"/>
+          <w:color w:val="auto"/>
+          <w:spacing w:val="0"/>
+          <w:position w:val="0"/>
+          <w:sz w:val="14"/>
           <w:shd w:fill="auto" w:val="clear"/>
         </w:rPr>
         <w:t xml:space="preserve">                 | return ( expr ) ; statementList </w:t>
@@ -1128,17 +1238,17 @@
           <w:color w:val="auto"/>
           <w:spacing w:val="0"/>
           <w:position w:val="0"/>
-          <w:sz w:val="16"/>
-          <w:shd w:fill="auto" w:val="clear"/>
-        </w:rPr>
-      </w:pPr>
-      <w:r>
-        <w:rPr>
-          <w:rFonts w:ascii="Lucida Console" w:hAnsi="Lucida Console" w:cs="Lucida Console" w:eastAsia="Lucida Console"/>
-          <w:color w:val="auto"/>
-          <w:spacing w:val="0"/>
-          <w:position w:val="0"/>
-          <w:sz w:val="16"/>
+          <w:sz w:val="14"/>
+          <w:shd w:fill="auto" w:val="clear"/>
+        </w:rPr>
+      </w:pPr>
+      <w:r>
+        <w:rPr>
+          <w:rFonts w:ascii="Lucida Console" w:hAnsi="Lucida Console" w:cs="Lucida Console" w:eastAsia="Lucida Console"/>
+          <w:color w:val="auto"/>
+          <w:spacing w:val="0"/>
+          <w:position w:val="0"/>
+          <w:sz w:val="14"/>
           <w:shd w:fill="auto" w:val="clear"/>
         </w:rPr>
         <w:t xml:space="preserve">                 | </w:t>
@@ -1149,7 +1259,7 @@
           <w:color w:val="FF0000"/>
           <w:spacing w:val="0"/>
           <w:position w:val="0"/>
-          <w:sz w:val="16"/>
+          <w:sz w:val="14"/>
           <w:shd w:fill="auto" w:val="clear"/>
         </w:rPr>
         <w:t xml:space="preserve">#pushType </w:t>
@@ -1160,7 +1270,7 @@
           <w:color w:val="auto"/>
           <w:spacing w:val="0"/>
           <w:position w:val="0"/>
-          <w:sz w:val="16"/>
+          <w:sz w:val="14"/>
           <w:shd w:fill="auto" w:val="clear"/>
         </w:rPr>
         <w:t xml:space="preserve">float </w:t>
@@ -1171,7 +1281,7 @@
           <w:color w:val="FF0000"/>
           <w:spacing w:val="0"/>
           <w:position w:val="0"/>
-          <w:sz w:val="16"/>
+          <w:sz w:val="14"/>
           <w:shd w:fill="auto" w:val="clear"/>
         </w:rPr>
         <w:t xml:space="preserve">#pushId </w:t>
@@ -1182,7 +1292,7 @@
           <w:color w:val="auto"/>
           <w:spacing w:val="0"/>
           <w:position w:val="0"/>
-          <w:sz w:val="16"/>
+          <w:sz w:val="14"/>
           <w:shd w:fill="auto" w:val="clear"/>
         </w:rPr>
         <w:t xml:space="preserve">id arraySizeList </w:t>
@@ -1193,7 +1303,7 @@
           <w:color w:val="FF0000"/>
           <w:spacing w:val="0"/>
           <w:position w:val="0"/>
-          <w:sz w:val="16"/>
+          <w:sz w:val="14"/>
           <w:shd w:fill="auto" w:val="clear"/>
         </w:rPr>
         <w:t xml:space="preserve">#newVar </w:t>
@@ -1204,7 +1314,7 @@
           <w:color w:val="auto"/>
           <w:spacing w:val="0"/>
           <w:position w:val="0"/>
-          <w:sz w:val="16"/>
+          <w:sz w:val="14"/>
           <w:shd w:fill="auto" w:val="clear"/>
         </w:rPr>
         <w:t xml:space="preserve">; funcBlock </w:t>
@@ -1220,17 +1330,17 @@
           <w:color w:val="auto"/>
           <w:spacing w:val="0"/>
           <w:position w:val="0"/>
-          <w:sz w:val="16"/>
-          <w:shd w:fill="auto" w:val="clear"/>
-        </w:rPr>
-      </w:pPr>
-      <w:r>
-        <w:rPr>
-          <w:rFonts w:ascii="Lucida Console" w:hAnsi="Lucida Console" w:cs="Lucida Console" w:eastAsia="Lucida Console"/>
-          <w:color w:val="auto"/>
-          <w:spacing w:val="0"/>
-          <w:position w:val="0"/>
-          <w:sz w:val="16"/>
+          <w:sz w:val="14"/>
+          <w:shd w:fill="auto" w:val="clear"/>
+        </w:rPr>
+      </w:pPr>
+      <w:r>
+        <w:rPr>
+          <w:rFonts w:ascii="Lucida Console" w:hAnsi="Lucida Console" w:cs="Lucida Console" w:eastAsia="Lucida Console"/>
+          <w:color w:val="auto"/>
+          <w:spacing w:val="0"/>
+          <w:position w:val="0"/>
+          <w:sz w:val="14"/>
           <w:shd w:fill="auto" w:val="clear"/>
         </w:rPr>
         <w:t xml:space="preserve">                 | </w:t>
@@ -1241,7 +1351,7 @@
           <w:color w:val="FF0000"/>
           <w:spacing w:val="0"/>
           <w:position w:val="0"/>
-          <w:sz w:val="16"/>
+          <w:sz w:val="14"/>
           <w:shd w:fill="auto" w:val="clear"/>
         </w:rPr>
         <w:t xml:space="preserve">#pushType </w:t>
@@ -1252,7 +1362,7 @@
           <w:color w:val="auto"/>
           <w:spacing w:val="0"/>
           <w:position w:val="0"/>
-          <w:sz w:val="16"/>
+          <w:sz w:val="14"/>
           <w:shd w:fill="auto" w:val="clear"/>
         </w:rPr>
         <w:t xml:space="preserve">int </w:t>
@@ -1263,7 +1373,7 @@
           <w:color w:val="FF0000"/>
           <w:spacing w:val="0"/>
           <w:position w:val="0"/>
-          <w:sz w:val="16"/>
+          <w:sz w:val="14"/>
           <w:shd w:fill="auto" w:val="clear"/>
         </w:rPr>
         <w:t xml:space="preserve">#pushId </w:t>
@@ -1274,7 +1384,7 @@
           <w:color w:val="auto"/>
           <w:spacing w:val="0"/>
           <w:position w:val="0"/>
-          <w:sz w:val="16"/>
+          <w:sz w:val="14"/>
           <w:shd w:fill="auto" w:val="clear"/>
         </w:rPr>
         <w:t xml:space="preserve">id arraySizeList </w:t>
@@ -1285,7 +1395,7 @@
           <w:color w:val="FF0000"/>
           <w:spacing w:val="0"/>
           <w:position w:val="0"/>
-          <w:sz w:val="16"/>
+          <w:sz w:val="14"/>
           <w:shd w:fill="auto" w:val="clear"/>
         </w:rPr>
         <w:t xml:space="preserve">#newVar </w:t>
@@ -1296,7 +1406,7 @@
           <w:color w:val="auto"/>
           <w:spacing w:val="0"/>
           <w:position w:val="0"/>
-          <w:sz w:val="16"/>
+          <w:sz w:val="14"/>
           <w:shd w:fill="auto" w:val="clear"/>
         </w:rPr>
         <w:t xml:space="preserve">; funcBlock </w:t>
@@ -1312,17 +1422,17 @@
           <w:color w:val="auto"/>
           <w:spacing w:val="0"/>
           <w:position w:val="0"/>
-          <w:sz w:val="16"/>
-          <w:shd w:fill="auto" w:val="clear"/>
-        </w:rPr>
-      </w:pPr>
-      <w:r>
-        <w:rPr>
-          <w:rFonts w:ascii="Lucida Console" w:hAnsi="Lucida Console" w:cs="Lucida Console" w:eastAsia="Lucida Console"/>
-          <w:color w:val="auto"/>
-          <w:spacing w:val="0"/>
-          <w:position w:val="0"/>
-          <w:sz w:val="16"/>
+          <w:sz w:val="14"/>
+          <w:shd w:fill="auto" w:val="clear"/>
+        </w:rPr>
+      </w:pPr>
+      <w:r>
+        <w:rPr>
+          <w:rFonts w:ascii="Lucida Console" w:hAnsi="Lucida Console" w:cs="Lucida Console" w:eastAsia="Lucida Console"/>
+          <w:color w:val="auto"/>
+          <w:spacing w:val="0"/>
+          <w:position w:val="0"/>
+          <w:sz w:val="14"/>
           <w:shd w:fill="auto" w:val="clear"/>
         </w:rPr>
         <w:t xml:space="preserve">                 | </w:t>
@@ -1333,7 +1443,7 @@
           <w:color w:val="FF0000"/>
           <w:spacing w:val="0"/>
           <w:position w:val="0"/>
-          <w:sz w:val="16"/>
+          <w:sz w:val="14"/>
           <w:shd w:fill="auto" w:val="clear"/>
         </w:rPr>
         <w:t xml:space="preserve">#pushType </w:t>
@@ -1344,7 +1454,7 @@
           <w:color w:val="004DBB"/>
           <w:spacing w:val="0"/>
           <w:position w:val="0"/>
-          <w:sz w:val="16"/>
+          <w:sz w:val="14"/>
           <w:shd w:fill="auto" w:val="clear"/>
         </w:rPr>
         <w:t xml:space="preserve">%pushId </w:t>
@@ -1355,7 +1465,7 @@
           <w:color w:val="auto"/>
           <w:spacing w:val="0"/>
           <w:position w:val="0"/>
-          <w:sz w:val="16"/>
+          <w:sz w:val="14"/>
           <w:shd w:fill="auto" w:val="clear"/>
         </w:rPr>
         <w:t xml:space="preserve">id varOrStatement </w:t>
@@ -1371,17 +1481,17 @@
           <w:color w:val="auto"/>
           <w:spacing w:val="0"/>
           <w:position w:val="0"/>
-          <w:sz w:val="16"/>
-          <w:shd w:fill="auto" w:val="clear"/>
-        </w:rPr>
-      </w:pPr>
-      <w:r>
-        <w:rPr>
-          <w:rFonts w:ascii="Lucida Console" w:hAnsi="Lucida Console" w:cs="Lucida Console" w:eastAsia="Lucida Console"/>
-          <w:color w:val="auto"/>
-          <w:spacing w:val="0"/>
-          <w:position w:val="0"/>
-          <w:sz w:val="16"/>
+          <w:sz w:val="14"/>
+          <w:shd w:fill="auto" w:val="clear"/>
+        </w:rPr>
+      </w:pPr>
+      <w:r>
+        <w:rPr>
+          <w:rFonts w:ascii="Lucida Console" w:hAnsi="Lucida Console" w:cs="Lucida Console" w:eastAsia="Lucida Console"/>
+          <w:color w:val="auto"/>
+          <w:spacing w:val="0"/>
+          <w:position w:val="0"/>
+          <w:sz w:val="14"/>
           <w:shd w:fill="auto" w:val="clear"/>
         </w:rPr>
         <w:t xml:space="preserve">                 | EPSILON </w:t>
@@ -1397,17 +1507,17 @@
           <w:color w:val="auto"/>
           <w:spacing w:val="0"/>
           <w:position w:val="0"/>
-          <w:sz w:val="16"/>
-          <w:shd w:fill="auto" w:val="clear"/>
-        </w:rPr>
-      </w:pPr>
-      <w:r>
-        <w:rPr>
-          <w:rFonts w:ascii="Lucida Console" w:hAnsi="Lucida Console" w:cs="Lucida Console" w:eastAsia="Lucida Console"/>
-          <w:color w:val="auto"/>
-          <w:spacing w:val="0"/>
-          <w:position w:val="0"/>
-          <w:sz w:val="16"/>
+          <w:sz w:val="14"/>
+          <w:shd w:fill="auto" w:val="clear"/>
+        </w:rPr>
+      </w:pPr>
+      <w:r>
+        <w:rPr>
+          <w:rFonts w:ascii="Lucida Console" w:hAnsi="Lucida Console" w:cs="Lucida Console" w:eastAsia="Lucida Console"/>
+          <w:color w:val="auto"/>
+          <w:spacing w:val="0"/>
+          <w:position w:val="0"/>
+          <w:sz w:val="14"/>
           <w:shd w:fill="auto" w:val="clear"/>
         </w:rPr>
         <w:t xml:space="preserve">varOrStatement  -&gt; </w:t>
@@ -1418,7 +1528,7 @@
           <w:color w:val="FF0000"/>
           <w:spacing w:val="0"/>
           <w:position w:val="0"/>
-          <w:sz w:val="16"/>
+          <w:sz w:val="14"/>
           <w:shd w:fill="auto" w:val="clear"/>
         </w:rPr>
         <w:t xml:space="preserve">#pushId </w:t>
@@ -1429,7 +1539,7 @@
           <w:color w:val="auto"/>
           <w:spacing w:val="0"/>
           <w:position w:val="0"/>
-          <w:sz w:val="16"/>
+          <w:sz w:val="14"/>
           <w:shd w:fill="auto" w:val="clear"/>
         </w:rPr>
         <w:t xml:space="preserve">id arraySizeList </w:t>
@@ -1440,7 +1550,7 @@
           <w:color w:val="FF0000"/>
           <w:spacing w:val="0"/>
           <w:position w:val="0"/>
-          <w:sz w:val="16"/>
+          <w:sz w:val="14"/>
           <w:shd w:fill="auto" w:val="clear"/>
         </w:rPr>
         <w:t xml:space="preserve">#newVar</w:t>
@@ -1451,7 +1561,7 @@
           <w:color w:val="auto"/>
           <w:spacing w:val="0"/>
           <w:position w:val="0"/>
-          <w:sz w:val="16"/>
+          <w:sz w:val="14"/>
           <w:shd w:fill="auto" w:val="clear"/>
         </w:rPr>
         <w:t xml:space="preserve"> ; funcBlock </w:t>
@@ -1467,20 +1577,42 @@
           <w:color w:val="auto"/>
           <w:spacing w:val="0"/>
           <w:position w:val="0"/>
-          <w:sz w:val="16"/>
-          <w:shd w:fill="auto" w:val="clear"/>
-        </w:rPr>
-      </w:pPr>
-      <w:r>
-        <w:rPr>
-          <w:rFonts w:ascii="Lucida Console" w:hAnsi="Lucida Console" w:cs="Lucida Console" w:eastAsia="Lucida Console"/>
-          <w:color w:val="auto"/>
-          <w:spacing w:val="0"/>
-          <w:position w:val="0"/>
-          <w:sz w:val="16"/>
-          <w:shd w:fill="auto" w:val="clear"/>
-        </w:rPr>
-        <w:t xml:space="preserve">                 | indiceList </w:t>
+          <w:sz w:val="14"/>
+          <w:shd w:fill="auto" w:val="clear"/>
+        </w:rPr>
+      </w:pPr>
+      <w:r>
+        <w:rPr>
+          <w:rFonts w:ascii="Lucida Console" w:hAnsi="Lucida Console" w:cs="Lucida Console" w:eastAsia="Lucida Console"/>
+          <w:color w:val="auto"/>
+          <w:spacing w:val="0"/>
+          <w:position w:val="0"/>
+          <w:sz w:val="14"/>
+          <w:shd w:fill="auto" w:val="clear"/>
+        </w:rPr>
+        <w:t xml:space="preserve">                 | </w:t>
+      </w:r>
+      <w:r>
+        <w:rPr>
+          <w:rFonts w:ascii="Lucida Console" w:hAnsi="Lucida Console" w:cs="Lucida Console" w:eastAsia="Lucida Console"/>
+          <w:color w:val="FF0000"/>
+          <w:spacing w:val="0"/>
+          <w:position w:val="0"/>
+          <w:sz w:val="14"/>
+          <w:shd w:fill="auto" w:val="clear"/>
+        </w:rPr>
+        <w:t xml:space="preserve">#pop</w:t>
+      </w:r>
+      <w:r>
+        <w:rPr>
+          <w:rFonts w:ascii="Lucida Console" w:hAnsi="Lucida Console" w:cs="Lucida Console" w:eastAsia="Lucida Console"/>
+          <w:color w:val="auto"/>
+          <w:spacing w:val="0"/>
+          <w:position w:val="0"/>
+          <w:sz w:val="14"/>
+          <w:shd w:fill="auto" w:val="clear"/>
+        </w:rPr>
+        <w:t xml:space="preserve"> indiceList </w:t>
       </w:r>
       <w:r>
         <w:rPr>
@@ -1488,7 +1620,7 @@
           <w:color w:val="0070C0"/>
           <w:spacing w:val="0"/>
           <w:position w:val="0"/>
-          <w:sz w:val="16"/>
+          <w:sz w:val="14"/>
           <w:shd w:fill="auto" w:val="clear"/>
         </w:rPr>
         <w:t xml:space="preserve">%checkId </w:t>
@@ -1499,33 +1631,55 @@
           <w:color w:val="auto"/>
           <w:spacing w:val="0"/>
           <w:position w:val="0"/>
-          <w:sz w:val="16"/>
-          <w:shd w:fill="auto" w:val="clear"/>
-        </w:rPr>
-        <w:t xml:space="preserve">variable1 assignOp expr ; statementList </w:t>
-      </w:r>
-    </w:p>
-    <w:p>
-      <w:pPr>
-        <w:spacing w:before="0" w:after="160" w:line="240"/>
-        <w:ind w:right="0" w:left="0" w:firstLine="0"/>
-        <w:jc w:val="both"/>
-        <w:rPr>
-          <w:rFonts w:ascii="Lucida Console" w:hAnsi="Lucida Console" w:cs="Lucida Console" w:eastAsia="Lucida Console"/>
-          <w:color w:val="auto"/>
-          <w:spacing w:val="0"/>
-          <w:position w:val="0"/>
-          <w:sz w:val="16"/>
-          <w:shd w:fill="auto" w:val="clear"/>
-        </w:rPr>
-      </w:pPr>
-      <w:r>
-        <w:rPr>
-          <w:rFonts w:ascii="Lucida Console" w:hAnsi="Lucida Console" w:cs="Lucida Console" w:eastAsia="Lucida Console"/>
-          <w:color w:val="auto"/>
-          <w:spacing w:val="0"/>
-          <w:position w:val="0"/>
-          <w:sz w:val="16"/>
+          <w:sz w:val="14"/>
+          <w:shd w:fill="auto" w:val="clear"/>
+        </w:rPr>
+        <w:t xml:space="preserve">variable1 assignOp expr </w:t>
+      </w:r>
+      <w:r>
+        <w:rPr>
+          <w:rFonts w:ascii="Lucida Console" w:hAnsi="Lucida Console" w:cs="Lucida Console" w:eastAsia="Lucida Console"/>
+          <w:color w:val="004DBB"/>
+          <w:spacing w:val="0"/>
+          <w:position w:val="0"/>
+          <w:sz w:val="14"/>
+          <w:shd w:fill="auto" w:val="clear"/>
+        </w:rPr>
+        <w:t xml:space="preserve">%ass</w:t>
+      </w:r>
+      <w:r>
+        <w:rPr>
+          <w:rFonts w:ascii="Lucida Console" w:hAnsi="Lucida Console" w:cs="Lucida Console" w:eastAsia="Lucida Console"/>
+          <w:color w:val="auto"/>
+          <w:spacing w:val="0"/>
+          <w:position w:val="0"/>
+          <w:sz w:val="14"/>
+          <w:shd w:fill="auto" w:val="clear"/>
+        </w:rPr>
+        <w:t xml:space="preserve"> ; statementList </w:t>
+      </w:r>
+    </w:p>
+    <w:p>
+      <w:pPr>
+        <w:spacing w:before="0" w:after="160" w:line="240"/>
+        <w:ind w:right="0" w:left="0" w:firstLine="0"/>
+        <w:jc w:val="both"/>
+        <w:rPr>
+          <w:rFonts w:ascii="Lucida Console" w:hAnsi="Lucida Console" w:cs="Lucida Console" w:eastAsia="Lucida Console"/>
+          <w:color w:val="auto"/>
+          <w:spacing w:val="0"/>
+          <w:position w:val="0"/>
+          <w:sz w:val="14"/>
+          <w:shd w:fill="auto" w:val="clear"/>
+        </w:rPr>
+      </w:pPr>
+      <w:r>
+        <w:rPr>
+          <w:rFonts w:ascii="Lucida Console" w:hAnsi="Lucida Console" w:cs="Lucida Console" w:eastAsia="Lucida Console"/>
+          <w:color w:val="auto"/>
+          <w:spacing w:val="0"/>
+          <w:position w:val="0"/>
+          <w:sz w:val="14"/>
           <w:shd w:fill="auto" w:val="clear"/>
         </w:rPr>
         <w:t xml:space="preserve">statementList   -&gt; statement statementList </w:t>
@@ -1541,17 +1695,17 @@
           <w:color w:val="auto"/>
           <w:spacing w:val="0"/>
           <w:position w:val="0"/>
-          <w:sz w:val="16"/>
-          <w:shd w:fill="auto" w:val="clear"/>
-        </w:rPr>
-      </w:pPr>
-      <w:r>
-        <w:rPr>
-          <w:rFonts w:ascii="Lucida Console" w:hAnsi="Lucida Console" w:cs="Lucida Console" w:eastAsia="Lucida Console"/>
-          <w:color w:val="auto"/>
-          <w:spacing w:val="0"/>
-          <w:position w:val="0"/>
-          <w:sz w:val="16"/>
+          <w:sz w:val="14"/>
+          <w:shd w:fill="auto" w:val="clear"/>
+        </w:rPr>
+      </w:pPr>
+      <w:r>
+        <w:rPr>
+          <w:rFonts w:ascii="Lucida Console" w:hAnsi="Lucida Console" w:cs="Lucida Console" w:eastAsia="Lucida Console"/>
+          <w:color w:val="auto"/>
+          <w:spacing w:val="0"/>
+          <w:position w:val="0"/>
+          <w:sz w:val="14"/>
           <w:shd w:fill="auto" w:val="clear"/>
         </w:rPr>
         <w:t xml:space="preserve">                 | EPSILON </w:t>
@@ -1567,17 +1721,17 @@
           <w:color w:val="FF0000"/>
           <w:spacing w:val="0"/>
           <w:position w:val="0"/>
-          <w:sz w:val="16"/>
-          <w:shd w:fill="auto" w:val="clear"/>
-        </w:rPr>
-      </w:pPr>
-      <w:r>
-        <w:rPr>
-          <w:rFonts w:ascii="Lucida Console" w:hAnsi="Lucida Console" w:cs="Lucida Console" w:eastAsia="Lucida Console"/>
-          <w:color w:val="auto"/>
-          <w:spacing w:val="0"/>
-          <w:position w:val="0"/>
-          <w:sz w:val="16"/>
+          <w:sz w:val="14"/>
+          <w:shd w:fill="auto" w:val="clear"/>
+        </w:rPr>
+      </w:pPr>
+      <w:r>
+        <w:rPr>
+          <w:rFonts w:ascii="Lucida Console" w:hAnsi="Lucida Console" w:cs="Lucida Console" w:eastAsia="Lucida Console"/>
+          <w:color w:val="auto"/>
+          <w:spacing w:val="0"/>
+          <w:position w:val="0"/>
+          <w:sz w:val="14"/>
           <w:shd w:fill="auto" w:val="clear"/>
         </w:rPr>
         <w:t xml:space="preserve">arraySizeList   -&gt; arraySize arraySizeList</w:t>
@@ -1593,17 +1747,17 @@
           <w:color w:val="auto"/>
           <w:spacing w:val="0"/>
           <w:position w:val="0"/>
-          <w:sz w:val="16"/>
-          <w:shd w:fill="auto" w:val="clear"/>
-        </w:rPr>
-      </w:pPr>
-      <w:r>
-        <w:rPr>
-          <w:rFonts w:ascii="Lucida Console" w:hAnsi="Lucida Console" w:cs="Lucida Console" w:eastAsia="Lucida Console"/>
-          <w:color w:val="auto"/>
-          <w:spacing w:val="0"/>
-          <w:position w:val="0"/>
-          <w:sz w:val="16"/>
+          <w:sz w:val="14"/>
+          <w:shd w:fill="auto" w:val="clear"/>
+        </w:rPr>
+      </w:pPr>
+      <w:r>
+        <w:rPr>
+          <w:rFonts w:ascii="Lucida Console" w:hAnsi="Lucida Console" w:cs="Lucida Console" w:eastAsia="Lucida Console"/>
+          <w:color w:val="auto"/>
+          <w:spacing w:val="0"/>
+          <w:position w:val="0"/>
+          <w:sz w:val="14"/>
           <w:shd w:fill="auto" w:val="clear"/>
         </w:rPr>
         <w:t xml:space="preserve">                 | EPSILON </w:t>
@@ -1619,17 +1773,17 @@
           <w:color w:val="auto"/>
           <w:spacing w:val="0"/>
           <w:position w:val="0"/>
-          <w:sz w:val="16"/>
-          <w:shd w:fill="auto" w:val="clear"/>
-        </w:rPr>
-      </w:pPr>
-      <w:r>
-        <w:rPr>
-          <w:rFonts w:ascii="Lucida Console" w:hAnsi="Lucida Console" w:cs="Lucida Console" w:eastAsia="Lucida Console"/>
-          <w:color w:val="auto"/>
-          <w:spacing w:val="0"/>
-          <w:position w:val="0"/>
-          <w:sz w:val="16"/>
+          <w:sz w:val="14"/>
+          <w:shd w:fill="auto" w:val="clear"/>
+        </w:rPr>
+      </w:pPr>
+      <w:r>
+        <w:rPr>
+          <w:rFonts w:ascii="Lucida Console" w:hAnsi="Lucida Console" w:cs="Lucida Console" w:eastAsia="Lucida Console"/>
+          <w:color w:val="auto"/>
+          <w:spacing w:val="0"/>
+          <w:position w:val="0"/>
+          <w:sz w:val="14"/>
           <w:shd w:fill="auto" w:val="clear"/>
         </w:rPr>
         <w:t xml:space="preserve">statement       -&gt; for ( </w:t>
@@ -1640,7 +1794,7 @@
           <w:color w:val="FF0000"/>
           <w:spacing w:val="0"/>
           <w:position w:val="0"/>
-          <w:sz w:val="16"/>
+          <w:sz w:val="14"/>
           <w:shd w:fill="auto" w:val="clear"/>
         </w:rPr>
         <w:t xml:space="preserve">#pushType </w:t>
@@ -1651,7 +1805,7 @@
           <w:color w:val="auto"/>
           <w:spacing w:val="0"/>
           <w:position w:val="0"/>
-          <w:sz w:val="16"/>
+          <w:sz w:val="14"/>
           <w:shd w:fill="auto" w:val="clear"/>
         </w:rPr>
         <w:t xml:space="preserve">type </w:t>
@@ -1662,7 +1816,7 @@
           <w:color w:val="FF0000"/>
           <w:spacing w:val="0"/>
           <w:position w:val="0"/>
-          <w:sz w:val="16"/>
+          <w:sz w:val="14"/>
           <w:shd w:fill="auto" w:val="clear"/>
         </w:rPr>
         <w:t xml:space="preserve">#pushId </w:t>
@@ -1673,7 +1827,7 @@
           <w:color w:val="auto"/>
           <w:spacing w:val="0"/>
           <w:position w:val="0"/>
-          <w:sz w:val="16"/>
+          <w:sz w:val="14"/>
           <w:shd w:fill="auto" w:val="clear"/>
         </w:rPr>
         <w:t xml:space="preserve">id </w:t>
@@ -1684,7 +1838,7 @@
           <w:color w:val="FF0000"/>
           <w:spacing w:val="0"/>
           <w:position w:val="0"/>
-          <w:sz w:val="16"/>
+          <w:sz w:val="14"/>
           <w:shd w:fill="auto" w:val="clear"/>
         </w:rPr>
         <w:t xml:space="preserve">#newVar </w:t>
@@ -1695,33 +1849,55 @@
           <w:color w:val="auto"/>
           <w:spacing w:val="0"/>
           <w:position w:val="0"/>
-          <w:sz w:val="16"/>
-          <w:shd w:fill="auto" w:val="clear"/>
-        </w:rPr>
-        <w:t xml:space="preserve">assignOp expr ; relExpr ; assignStat ) statBlock ; </w:t>
-      </w:r>
-    </w:p>
-    <w:p>
-      <w:pPr>
-        <w:spacing w:before="0" w:after="160" w:line="240"/>
-        <w:ind w:right="0" w:left="0" w:firstLine="0"/>
-        <w:jc w:val="both"/>
-        <w:rPr>
-          <w:rFonts w:ascii="Lucida Console" w:hAnsi="Lucida Console" w:cs="Lucida Console" w:eastAsia="Lucida Console"/>
-          <w:color w:val="auto"/>
-          <w:spacing w:val="0"/>
-          <w:position w:val="0"/>
-          <w:sz w:val="16"/>
-          <w:shd w:fill="auto" w:val="clear"/>
-        </w:rPr>
-      </w:pPr>
-      <w:r>
-        <w:rPr>
-          <w:rFonts w:ascii="Lucida Console" w:hAnsi="Lucida Console" w:cs="Lucida Console" w:eastAsia="Lucida Console"/>
-          <w:color w:val="auto"/>
-          <w:spacing w:val="0"/>
-          <w:position w:val="0"/>
-          <w:sz w:val="16"/>
+          <w:sz w:val="14"/>
+          <w:shd w:fill="auto" w:val="clear"/>
+        </w:rPr>
+        <w:t xml:space="preserve">assignOp expr </w:t>
+      </w:r>
+      <w:r>
+        <w:rPr>
+          <w:rFonts w:ascii="Lucida Console" w:hAnsi="Lucida Console" w:cs="Lucida Console" w:eastAsia="Lucida Console"/>
+          <w:color w:val="004DBB"/>
+          <w:spacing w:val="0"/>
+          <w:position w:val="0"/>
+          <w:sz w:val="14"/>
+          <w:shd w:fill="auto" w:val="clear"/>
+        </w:rPr>
+        <w:t xml:space="preserve">%ass</w:t>
+      </w:r>
+      <w:r>
+        <w:rPr>
+          <w:rFonts w:ascii="Lucida Console" w:hAnsi="Lucida Console" w:cs="Lucida Console" w:eastAsia="Lucida Console"/>
+          <w:color w:val="auto"/>
+          <w:spacing w:val="0"/>
+          <w:position w:val="0"/>
+          <w:sz w:val="14"/>
+          <w:shd w:fill="auto" w:val="clear"/>
+        </w:rPr>
+        <w:t xml:space="preserve"> ; relExpr ; assignStat ) statBlock ; </w:t>
+      </w:r>
+    </w:p>
+    <w:p>
+      <w:pPr>
+        <w:spacing w:before="0" w:after="160" w:line="240"/>
+        <w:ind w:right="0" w:left="0" w:firstLine="0"/>
+        <w:jc w:val="both"/>
+        <w:rPr>
+          <w:rFonts w:ascii="Lucida Console" w:hAnsi="Lucida Console" w:cs="Lucida Console" w:eastAsia="Lucida Console"/>
+          <w:color w:val="auto"/>
+          <w:spacing w:val="0"/>
+          <w:position w:val="0"/>
+          <w:sz w:val="14"/>
+          <w:shd w:fill="auto" w:val="clear"/>
+        </w:rPr>
+      </w:pPr>
+      <w:r>
+        <w:rPr>
+          <w:rFonts w:ascii="Lucida Console" w:hAnsi="Lucida Console" w:cs="Lucida Console" w:eastAsia="Lucida Console"/>
+          <w:color w:val="auto"/>
+          <w:spacing w:val="0"/>
+          <w:position w:val="0"/>
+          <w:sz w:val="14"/>
           <w:shd w:fill="auto" w:val="clear"/>
         </w:rPr>
         <w:t xml:space="preserve">                 | if ( expr ) then statBlock else statBlock ; </w:t>
@@ -1737,17 +1913,17 @@
           <w:color w:val="auto"/>
           <w:spacing w:val="0"/>
           <w:position w:val="0"/>
-          <w:sz w:val="16"/>
-          <w:shd w:fill="auto" w:val="clear"/>
-        </w:rPr>
-      </w:pPr>
-      <w:r>
-        <w:rPr>
-          <w:rFonts w:ascii="Lucida Console" w:hAnsi="Lucida Console" w:cs="Lucida Console" w:eastAsia="Lucida Console"/>
-          <w:color w:val="auto"/>
-          <w:spacing w:val="0"/>
-          <w:position w:val="0"/>
-          <w:sz w:val="16"/>
+          <w:sz w:val="14"/>
+          <w:shd w:fill="auto" w:val="clear"/>
+        </w:rPr>
+      </w:pPr>
+      <w:r>
+        <w:rPr>
+          <w:rFonts w:ascii="Lucida Console" w:hAnsi="Lucida Console" w:cs="Lucida Console" w:eastAsia="Lucida Console"/>
+          <w:color w:val="auto"/>
+          <w:spacing w:val="0"/>
+          <w:position w:val="0"/>
+          <w:sz w:val="14"/>
           <w:shd w:fill="auto" w:val="clear"/>
         </w:rPr>
         <w:t xml:space="preserve">                 | get ( variable ) ; </w:t>
@@ -1763,17 +1939,17 @@
           <w:color w:val="auto"/>
           <w:spacing w:val="0"/>
           <w:position w:val="0"/>
-          <w:sz w:val="16"/>
-          <w:shd w:fill="auto" w:val="clear"/>
-        </w:rPr>
-      </w:pPr>
-      <w:r>
-        <w:rPr>
-          <w:rFonts w:ascii="Lucida Console" w:hAnsi="Lucida Console" w:cs="Lucida Console" w:eastAsia="Lucida Console"/>
-          <w:color w:val="auto"/>
-          <w:spacing w:val="0"/>
-          <w:position w:val="0"/>
-          <w:sz w:val="16"/>
+          <w:sz w:val="14"/>
+          <w:shd w:fill="auto" w:val="clear"/>
+        </w:rPr>
+      </w:pPr>
+      <w:r>
+        <w:rPr>
+          <w:rFonts w:ascii="Lucida Console" w:hAnsi="Lucida Console" w:cs="Lucida Console" w:eastAsia="Lucida Console"/>
+          <w:color w:val="auto"/>
+          <w:spacing w:val="0"/>
+          <w:position w:val="0"/>
+          <w:sz w:val="14"/>
           <w:shd w:fill="auto" w:val="clear"/>
         </w:rPr>
         <w:t xml:space="preserve">                 | put ( expr ) ; </w:t>
@@ -1789,17 +1965,17 @@
           <w:color w:val="auto"/>
           <w:spacing w:val="0"/>
           <w:position w:val="0"/>
-          <w:sz w:val="16"/>
-          <w:shd w:fill="auto" w:val="clear"/>
-        </w:rPr>
-      </w:pPr>
-      <w:r>
-        <w:rPr>
-          <w:rFonts w:ascii="Lucida Console" w:hAnsi="Lucida Console" w:cs="Lucida Console" w:eastAsia="Lucida Console"/>
-          <w:color w:val="auto"/>
-          <w:spacing w:val="0"/>
-          <w:position w:val="0"/>
-          <w:sz w:val="16"/>
+          <w:sz w:val="14"/>
+          <w:shd w:fill="auto" w:val="clear"/>
+        </w:rPr>
+      </w:pPr>
+      <w:r>
+        <w:rPr>
+          <w:rFonts w:ascii="Lucida Console" w:hAnsi="Lucida Console" w:cs="Lucida Console" w:eastAsia="Lucida Console"/>
+          <w:color w:val="auto"/>
+          <w:spacing w:val="0"/>
+          <w:position w:val="0"/>
+          <w:sz w:val="14"/>
           <w:shd w:fill="auto" w:val="clear"/>
         </w:rPr>
         <w:t xml:space="preserve">                 | return ( expr ) ; </w:t>
@@ -1815,17 +1991,17 @@
           <w:color w:val="auto"/>
           <w:spacing w:val="0"/>
           <w:position w:val="0"/>
-          <w:sz w:val="16"/>
-          <w:shd w:fill="auto" w:val="clear"/>
-        </w:rPr>
-      </w:pPr>
-      <w:r>
-        <w:rPr>
-          <w:rFonts w:ascii="Lucida Console" w:hAnsi="Lucida Console" w:cs="Lucida Console" w:eastAsia="Lucida Console"/>
-          <w:color w:val="auto"/>
-          <w:spacing w:val="0"/>
-          <w:position w:val="0"/>
-          <w:sz w:val="16"/>
+          <w:sz w:val="14"/>
+          <w:shd w:fill="auto" w:val="clear"/>
+        </w:rPr>
+      </w:pPr>
+      <w:r>
+        <w:rPr>
+          <w:rFonts w:ascii="Lucida Console" w:hAnsi="Lucida Console" w:cs="Lucida Console" w:eastAsia="Lucida Console"/>
+          <w:color w:val="auto"/>
+          <w:spacing w:val="0"/>
+          <w:position w:val="0"/>
+          <w:sz w:val="14"/>
           <w:shd w:fill="auto" w:val="clear"/>
         </w:rPr>
         <w:t xml:space="preserve">                 | assignStat ; </w:t>
@@ -1841,43 +2017,54 @@
           <w:color w:val="auto"/>
           <w:spacing w:val="0"/>
           <w:position w:val="0"/>
-          <w:sz w:val="16"/>
-          <w:shd w:fill="auto" w:val="clear"/>
-        </w:rPr>
-      </w:pPr>
-      <w:r>
-        <w:rPr>
-          <w:rFonts w:ascii="Lucida Console" w:hAnsi="Lucida Console" w:cs="Lucida Console" w:eastAsia="Lucida Console"/>
-          <w:color w:val="auto"/>
-          <w:spacing w:val="0"/>
-          <w:position w:val="0"/>
-          <w:sz w:val="16"/>
+          <w:sz w:val="14"/>
+          <w:shd w:fill="auto" w:val="clear"/>
+        </w:rPr>
+      </w:pPr>
+      <w:r>
+        <w:rPr>
+          <w:rFonts w:ascii="Lucida Console" w:hAnsi="Lucida Console" w:cs="Lucida Console" w:eastAsia="Lucida Console"/>
+          <w:color w:val="auto"/>
+          <w:spacing w:val="0"/>
+          <w:position w:val="0"/>
+          <w:sz w:val="14"/>
           <w:shd w:fill="auto" w:val="clear"/>
         </w:rPr>
         <w:t xml:space="preserve">assignStat      -&gt; variable assignOp expr </w:t>
       </w:r>
-    </w:p>
-    <w:p>
-      <w:pPr>
-        <w:spacing w:before="0" w:after="160" w:line="240"/>
-        <w:ind w:right="0" w:left="0" w:firstLine="0"/>
-        <w:jc w:val="both"/>
-        <w:rPr>
-          <w:rFonts w:ascii="Lucida Console" w:hAnsi="Lucida Console" w:cs="Lucida Console" w:eastAsia="Lucida Console"/>
-          <w:color w:val="auto"/>
-          <w:spacing w:val="0"/>
-          <w:position w:val="0"/>
-          <w:sz w:val="16"/>
-          <w:shd w:fill="auto" w:val="clear"/>
-        </w:rPr>
-      </w:pPr>
-      <w:r>
-        <w:rPr>
-          <w:rFonts w:ascii="Lucida Console" w:hAnsi="Lucida Console" w:cs="Lucida Console" w:eastAsia="Lucida Console"/>
-          <w:color w:val="auto"/>
-          <w:spacing w:val="0"/>
-          <w:position w:val="0"/>
-          <w:sz w:val="16"/>
+      <w:r>
+        <w:rPr>
+          <w:rFonts w:ascii="Lucida Console" w:hAnsi="Lucida Console" w:cs="Lucida Console" w:eastAsia="Lucida Console"/>
+          <w:color w:val="004DBB"/>
+          <w:spacing w:val="0"/>
+          <w:position w:val="0"/>
+          <w:sz w:val="14"/>
+          <w:shd w:fill="auto" w:val="clear"/>
+        </w:rPr>
+        <w:t xml:space="preserve">%ass</w:t>
+      </w:r>
+    </w:p>
+    <w:p>
+      <w:pPr>
+        <w:spacing w:before="0" w:after="160" w:line="240"/>
+        <w:ind w:right="0" w:left="0" w:firstLine="0"/>
+        <w:jc w:val="both"/>
+        <w:rPr>
+          <w:rFonts w:ascii="Lucida Console" w:hAnsi="Lucida Console" w:cs="Lucida Console" w:eastAsia="Lucida Console"/>
+          <w:color w:val="auto"/>
+          <w:spacing w:val="0"/>
+          <w:position w:val="0"/>
+          <w:sz w:val="14"/>
+          <w:shd w:fill="auto" w:val="clear"/>
+        </w:rPr>
+      </w:pPr>
+      <w:r>
+        <w:rPr>
+          <w:rFonts w:ascii="Lucida Console" w:hAnsi="Lucida Console" w:cs="Lucida Console" w:eastAsia="Lucida Console"/>
+          <w:color w:val="auto"/>
+          <w:spacing w:val="0"/>
+          <w:position w:val="0"/>
+          <w:sz w:val="14"/>
           <w:shd w:fill="auto" w:val="clear"/>
         </w:rPr>
         <w:t xml:space="preserve">statBlock       -&gt; { statementList } | statement </w:t>
@@ -1893,17 +2080,17 @@
           <w:color w:val="auto"/>
           <w:spacing w:val="0"/>
           <w:position w:val="0"/>
-          <w:sz w:val="16"/>
-          <w:shd w:fill="auto" w:val="clear"/>
-        </w:rPr>
-      </w:pPr>
-      <w:r>
-        <w:rPr>
-          <w:rFonts w:ascii="Lucida Console" w:hAnsi="Lucida Console" w:cs="Lucida Console" w:eastAsia="Lucida Console"/>
-          <w:color w:val="auto"/>
-          <w:spacing w:val="0"/>
-          <w:position w:val="0"/>
-          <w:sz w:val="16"/>
+          <w:sz w:val="14"/>
+          <w:shd w:fill="auto" w:val="clear"/>
+        </w:rPr>
+      </w:pPr>
+      <w:r>
+        <w:rPr>
+          <w:rFonts w:ascii="Lucida Console" w:hAnsi="Lucida Console" w:cs="Lucida Console" w:eastAsia="Lucida Console"/>
+          <w:color w:val="auto"/>
+          <w:spacing w:val="0"/>
+          <w:position w:val="0"/>
+          <w:sz w:val="14"/>
           <w:shd w:fill="auto" w:val="clear"/>
         </w:rPr>
         <w:t xml:space="preserve">                 | EPSILON </w:t>
@@ -1919,17 +2106,17 @@
           <w:color w:val="auto"/>
           <w:spacing w:val="0"/>
           <w:position w:val="0"/>
-          <w:sz w:val="16"/>
-          <w:shd w:fill="auto" w:val="clear"/>
-        </w:rPr>
-      </w:pPr>
-      <w:r>
-        <w:rPr>
-          <w:rFonts w:ascii="Lucida Console" w:hAnsi="Lucida Console" w:cs="Lucida Console" w:eastAsia="Lucida Console"/>
-          <w:color w:val="auto"/>
-          <w:spacing w:val="0"/>
-          <w:position w:val="0"/>
-          <w:sz w:val="16"/>
+          <w:sz w:val="14"/>
+          <w:shd w:fill="auto" w:val="clear"/>
+        </w:rPr>
+      </w:pPr>
+      <w:r>
+        <w:rPr>
+          <w:rFonts w:ascii="Lucida Console" w:hAnsi="Lucida Console" w:cs="Lucida Console" w:eastAsia="Lucida Console"/>
+          <w:color w:val="auto"/>
+          <w:spacing w:val="0"/>
+          <w:position w:val="0"/>
+          <w:sz w:val="14"/>
           <w:shd w:fill="auto" w:val="clear"/>
         </w:rPr>
         <w:t xml:space="preserve">expr            -&gt; arithExpr expr1 </w:t>
@@ -1945,69 +2132,113 @@
           <w:color w:val="auto"/>
           <w:spacing w:val="0"/>
           <w:position w:val="0"/>
-          <w:sz w:val="16"/>
-          <w:shd w:fill="auto" w:val="clear"/>
-        </w:rPr>
-      </w:pPr>
-      <w:r>
-        <w:rPr>
-          <w:rFonts w:ascii="Lucida Console" w:hAnsi="Lucida Console" w:cs="Lucida Console" w:eastAsia="Lucida Console"/>
-          <w:color w:val="auto"/>
-          <w:spacing w:val="0"/>
-          <w:position w:val="0"/>
-          <w:sz w:val="16"/>
-          <w:shd w:fill="auto" w:val="clear"/>
-        </w:rPr>
-        <w:t xml:space="preserve">expr1           -&gt; relOp arithExpr | EPSILON </w:t>
-      </w:r>
-    </w:p>
-    <w:p>
-      <w:pPr>
-        <w:spacing w:before="0" w:after="160" w:line="240"/>
-        <w:ind w:right="0" w:left="0" w:firstLine="0"/>
-        <w:jc w:val="both"/>
-        <w:rPr>
-          <w:rFonts w:ascii="Lucida Console" w:hAnsi="Lucida Console" w:cs="Lucida Console" w:eastAsia="Lucida Console"/>
-          <w:color w:val="auto"/>
-          <w:spacing w:val="0"/>
-          <w:position w:val="0"/>
-          <w:sz w:val="16"/>
-          <w:shd w:fill="auto" w:val="clear"/>
-        </w:rPr>
-      </w:pPr>
-      <w:r>
-        <w:rPr>
-          <w:rFonts w:ascii="Lucida Console" w:hAnsi="Lucida Console" w:cs="Lucida Console" w:eastAsia="Lucida Console"/>
-          <w:color w:val="auto"/>
-          <w:spacing w:val="0"/>
-          <w:position w:val="0"/>
-          <w:sz w:val="16"/>
+          <w:sz w:val="14"/>
+          <w:shd w:fill="auto" w:val="clear"/>
+        </w:rPr>
+      </w:pPr>
+      <w:r>
+        <w:rPr>
+          <w:rFonts w:ascii="Lucida Console" w:hAnsi="Lucida Console" w:cs="Lucida Console" w:eastAsia="Lucida Console"/>
+          <w:color w:val="auto"/>
+          <w:spacing w:val="0"/>
+          <w:position w:val="0"/>
+          <w:sz w:val="14"/>
+          <w:shd w:fill="auto" w:val="clear"/>
+        </w:rPr>
+        <w:t xml:space="preserve">expr1           -&gt; relOp arithExpr </w:t>
+      </w:r>
+      <w:r>
+        <w:rPr>
+          <w:rFonts w:ascii="Lucida Console" w:hAnsi="Lucida Console" w:cs="Lucida Console" w:eastAsia="Lucida Console"/>
+          <w:color w:val="004DBB"/>
+          <w:spacing w:val="0"/>
+          <w:position w:val="0"/>
+          <w:sz w:val="14"/>
+          <w:shd w:fill="auto" w:val="clear"/>
+        </w:rPr>
+        <w:t xml:space="preserve">%rel</w:t>
+      </w:r>
+      <w:r>
+        <w:rPr>
+          <w:rFonts w:ascii="Lucida Console" w:hAnsi="Lucida Console" w:cs="Lucida Console" w:eastAsia="Lucida Console"/>
+          <w:color w:val="auto"/>
+          <w:spacing w:val="0"/>
+          <w:position w:val="0"/>
+          <w:sz w:val="14"/>
+          <w:shd w:fill="auto" w:val="clear"/>
+        </w:rPr>
+        <w:t xml:space="preserve"> | EPSILON </w:t>
+      </w:r>
+    </w:p>
+    <w:p>
+      <w:pPr>
+        <w:spacing w:before="0" w:after="160" w:line="240"/>
+        <w:ind w:right="0" w:left="0" w:firstLine="0"/>
+        <w:jc w:val="both"/>
+        <w:rPr>
+          <w:rFonts w:ascii="Lucida Console" w:hAnsi="Lucida Console" w:cs="Lucida Console" w:eastAsia="Lucida Console"/>
+          <w:color w:val="auto"/>
+          <w:spacing w:val="0"/>
+          <w:position w:val="0"/>
+          <w:sz w:val="14"/>
+          <w:shd w:fill="auto" w:val="clear"/>
+        </w:rPr>
+      </w:pPr>
+      <w:r>
+        <w:rPr>
+          <w:rFonts w:ascii="Lucida Console" w:hAnsi="Lucida Console" w:cs="Lucida Console" w:eastAsia="Lucida Console"/>
+          <w:color w:val="auto"/>
+          <w:spacing w:val="0"/>
+          <w:position w:val="0"/>
+          <w:sz w:val="14"/>
           <w:shd w:fill="auto" w:val="clear"/>
         </w:rPr>
         <w:t xml:space="preserve">relExpr         -&gt; arithExpr relOp arithExpr </w:t>
       </w:r>
-    </w:p>
-    <w:p>
-      <w:pPr>
-        <w:spacing w:before="0" w:after="160" w:line="240"/>
-        <w:ind w:right="0" w:left="0" w:firstLine="0"/>
-        <w:jc w:val="both"/>
-        <w:rPr>
-          <w:rFonts w:ascii="Lucida Console" w:hAnsi="Lucida Console" w:cs="Lucida Console" w:eastAsia="Lucida Console"/>
-          <w:color w:val="auto"/>
-          <w:spacing w:val="0"/>
-          <w:position w:val="0"/>
-          <w:sz w:val="16"/>
-          <w:shd w:fill="auto" w:val="clear"/>
-        </w:rPr>
-      </w:pPr>
-      <w:r>
-        <w:rPr>
-          <w:rFonts w:ascii="Lucida Console" w:hAnsi="Lucida Console" w:cs="Lucida Console" w:eastAsia="Lucida Console"/>
-          <w:color w:val="auto"/>
-          <w:spacing w:val="0"/>
-          <w:position w:val="0"/>
-          <w:sz w:val="16"/>
+      <w:r>
+        <w:rPr>
+          <w:rFonts w:ascii="Lucida Console" w:hAnsi="Lucida Console" w:cs="Lucida Console" w:eastAsia="Lucida Console"/>
+          <w:color w:val="004DBB"/>
+          <w:spacing w:val="0"/>
+          <w:position w:val="0"/>
+          <w:sz w:val="14"/>
+          <w:shd w:fill="auto" w:val="clear"/>
+        </w:rPr>
+        <w:t xml:space="preserve">%rel</w:t>
+      </w:r>
+      <w:r>
+        <w:rPr>
+          <w:rFonts w:ascii="Lucida Console" w:hAnsi="Lucida Console" w:cs="Lucida Console" w:eastAsia="Lucida Console"/>
+          <w:color w:val="auto"/>
+          <w:spacing w:val="0"/>
+          <w:position w:val="0"/>
+          <w:sz w:val="14"/>
+          <w:shd w:fill="auto" w:val="clear"/>
+        </w:rPr>
+        <w:t xml:space="preserve"> </w:t>
+      </w:r>
+    </w:p>
+    <w:p>
+      <w:pPr>
+        <w:spacing w:before="0" w:after="160" w:line="240"/>
+        <w:ind w:right="0" w:left="0" w:firstLine="0"/>
+        <w:jc w:val="both"/>
+        <w:rPr>
+          <w:rFonts w:ascii="Lucida Console" w:hAnsi="Lucida Console" w:cs="Lucida Console" w:eastAsia="Lucida Console"/>
+          <w:color w:val="auto"/>
+          <w:spacing w:val="0"/>
+          <w:position w:val="0"/>
+          <w:sz w:val="14"/>
+          <w:shd w:fill="auto" w:val="clear"/>
+        </w:rPr>
+      </w:pPr>
+      <w:r>
+        <w:rPr>
+          <w:rFonts w:ascii="Lucida Console" w:hAnsi="Lucida Console" w:cs="Lucida Console" w:eastAsia="Lucida Console"/>
+          <w:color w:val="auto"/>
+          <w:spacing w:val="0"/>
+          <w:position w:val="0"/>
+          <w:sz w:val="14"/>
           <w:shd w:fill="auto" w:val="clear"/>
         </w:rPr>
         <w:t xml:space="preserve">arithExpr       -&gt; term arithExpr1 </w:t>
@@ -2023,43 +2254,65 @@
           <w:color w:val="auto"/>
           <w:spacing w:val="0"/>
           <w:position w:val="0"/>
-          <w:sz w:val="16"/>
-          <w:shd w:fill="auto" w:val="clear"/>
-        </w:rPr>
-      </w:pPr>
-      <w:r>
-        <w:rPr>
-          <w:rFonts w:ascii="Lucida Console" w:hAnsi="Lucida Console" w:cs="Lucida Console" w:eastAsia="Lucida Console"/>
-          <w:color w:val="auto"/>
-          <w:spacing w:val="0"/>
-          <w:position w:val="0"/>
-          <w:sz w:val="16"/>
-          <w:shd w:fill="auto" w:val="clear"/>
-        </w:rPr>
-        <w:t xml:space="preserve">arithExpr1      -&gt; addOp term arithExpr1 </w:t>
-      </w:r>
-    </w:p>
-    <w:p>
-      <w:pPr>
-        <w:spacing w:before="0" w:after="160" w:line="240"/>
-        <w:ind w:right="0" w:left="0" w:firstLine="0"/>
-        <w:jc w:val="both"/>
-        <w:rPr>
-          <w:rFonts w:ascii="Lucida Console" w:hAnsi="Lucida Console" w:cs="Lucida Console" w:eastAsia="Lucida Console"/>
-          <w:color w:val="auto"/>
-          <w:spacing w:val="0"/>
-          <w:position w:val="0"/>
-          <w:sz w:val="16"/>
-          <w:shd w:fill="auto" w:val="clear"/>
-        </w:rPr>
-      </w:pPr>
-      <w:r>
-        <w:rPr>
-          <w:rFonts w:ascii="Lucida Console" w:hAnsi="Lucida Console" w:cs="Lucida Console" w:eastAsia="Lucida Console"/>
-          <w:color w:val="auto"/>
-          <w:spacing w:val="0"/>
-          <w:position w:val="0"/>
-          <w:sz w:val="16"/>
+          <w:sz w:val="14"/>
+          <w:shd w:fill="auto" w:val="clear"/>
+        </w:rPr>
+      </w:pPr>
+      <w:r>
+        <w:rPr>
+          <w:rFonts w:ascii="Lucida Console" w:hAnsi="Lucida Console" w:cs="Lucida Console" w:eastAsia="Lucida Console"/>
+          <w:color w:val="auto"/>
+          <w:spacing w:val="0"/>
+          <w:position w:val="0"/>
+          <w:sz w:val="14"/>
+          <w:shd w:fill="auto" w:val="clear"/>
+        </w:rPr>
+        <w:t xml:space="preserve">arithExpr1      -&gt; addOp term</w:t>
+      </w:r>
+      <w:r>
+        <w:rPr>
+          <w:rFonts w:ascii="Lucida Console" w:hAnsi="Lucida Console" w:cs="Lucida Console" w:eastAsia="Lucida Console"/>
+          <w:color w:val="004DBB"/>
+          <w:spacing w:val="0"/>
+          <w:position w:val="0"/>
+          <w:sz w:val="14"/>
+          <w:shd w:fill="auto" w:val="clear"/>
+        </w:rPr>
+        <w:t xml:space="preserve"> %add</w:t>
+      </w:r>
+      <w:r>
+        <w:rPr>
+          <w:rFonts w:ascii="Lucida Console" w:hAnsi="Lucida Console" w:cs="Lucida Console" w:eastAsia="Lucida Console"/>
+          <w:color w:val="auto"/>
+          <w:spacing w:val="0"/>
+          <w:position w:val="0"/>
+          <w:sz w:val="14"/>
+          <w:shd w:fill="auto" w:val="clear"/>
+        </w:rPr>
+        <w:t xml:space="preserve"> arithExpr1 </w:t>
+      </w:r>
+    </w:p>
+    <w:p>
+      <w:pPr>
+        <w:spacing w:before="0" w:after="160" w:line="240"/>
+        <w:ind w:right="0" w:left="0" w:firstLine="0"/>
+        <w:jc w:val="both"/>
+        <w:rPr>
+          <w:rFonts w:ascii="Lucida Console" w:hAnsi="Lucida Console" w:cs="Lucida Console" w:eastAsia="Lucida Console"/>
+          <w:color w:val="auto"/>
+          <w:spacing w:val="0"/>
+          <w:position w:val="0"/>
+          <w:sz w:val="14"/>
+          <w:shd w:fill="auto" w:val="clear"/>
+        </w:rPr>
+      </w:pPr>
+      <w:r>
+        <w:rPr>
+          <w:rFonts w:ascii="Lucida Console" w:hAnsi="Lucida Console" w:cs="Lucida Console" w:eastAsia="Lucida Console"/>
+          <w:color w:val="auto"/>
+          <w:spacing w:val="0"/>
+          <w:position w:val="0"/>
+          <w:sz w:val="14"/>
           <w:shd w:fill="auto" w:val="clear"/>
         </w:rPr>
         <w:t xml:space="preserve">                 | EPSILON </w:t>
@@ -2075,17 +2328,17 @@
           <w:color w:val="auto"/>
           <w:spacing w:val="0"/>
           <w:position w:val="0"/>
-          <w:sz w:val="16"/>
-          <w:shd w:fill="auto" w:val="clear"/>
-        </w:rPr>
-      </w:pPr>
-      <w:r>
-        <w:rPr>
-          <w:rFonts w:ascii="Lucida Console" w:hAnsi="Lucida Console" w:cs="Lucida Console" w:eastAsia="Lucida Console"/>
-          <w:color w:val="auto"/>
-          <w:spacing w:val="0"/>
-          <w:position w:val="0"/>
-          <w:sz w:val="16"/>
+          <w:sz w:val="14"/>
+          <w:shd w:fill="auto" w:val="clear"/>
+        </w:rPr>
+      </w:pPr>
+      <w:r>
+        <w:rPr>
+          <w:rFonts w:ascii="Lucida Console" w:hAnsi="Lucida Console" w:cs="Lucida Console" w:eastAsia="Lucida Console"/>
+          <w:color w:val="auto"/>
+          <w:spacing w:val="0"/>
+          <w:position w:val="0"/>
+          <w:sz w:val="14"/>
           <w:shd w:fill="auto" w:val="clear"/>
         </w:rPr>
         <w:t xml:space="preserve">sign            -&gt; + | - </w:t>
@@ -2101,17 +2354,17 @@
           <w:color w:val="auto"/>
           <w:spacing w:val="0"/>
           <w:position w:val="0"/>
-          <w:sz w:val="16"/>
-          <w:shd w:fill="auto" w:val="clear"/>
-        </w:rPr>
-      </w:pPr>
-      <w:r>
-        <w:rPr>
-          <w:rFonts w:ascii="Lucida Console" w:hAnsi="Lucida Console" w:cs="Lucida Console" w:eastAsia="Lucida Console"/>
-          <w:color w:val="auto"/>
-          <w:spacing w:val="0"/>
-          <w:position w:val="0"/>
-          <w:sz w:val="16"/>
+          <w:sz w:val="14"/>
+          <w:shd w:fill="auto" w:val="clear"/>
+        </w:rPr>
+      </w:pPr>
+      <w:r>
+        <w:rPr>
+          <w:rFonts w:ascii="Lucida Console" w:hAnsi="Lucida Console" w:cs="Lucida Console" w:eastAsia="Lucida Console"/>
+          <w:color w:val="auto"/>
+          <w:spacing w:val="0"/>
+          <w:position w:val="0"/>
+          <w:sz w:val="14"/>
           <w:shd w:fill="auto" w:val="clear"/>
         </w:rPr>
         <w:t xml:space="preserve">term            -&gt; factor term1 </w:t>
@@ -2127,43 +2380,65 @@
           <w:color w:val="auto"/>
           <w:spacing w:val="0"/>
           <w:position w:val="0"/>
-          <w:sz w:val="16"/>
-          <w:shd w:fill="auto" w:val="clear"/>
-        </w:rPr>
-      </w:pPr>
-      <w:r>
-        <w:rPr>
-          <w:rFonts w:ascii="Lucida Console" w:hAnsi="Lucida Console" w:cs="Lucida Console" w:eastAsia="Lucida Console"/>
-          <w:color w:val="auto"/>
-          <w:spacing w:val="0"/>
-          <w:position w:val="0"/>
-          <w:sz w:val="16"/>
-          <w:shd w:fill="auto" w:val="clear"/>
-        </w:rPr>
-        <w:t xml:space="preserve">term1           -&gt; multOp factor term1 </w:t>
-      </w:r>
-    </w:p>
-    <w:p>
-      <w:pPr>
-        <w:spacing w:before="0" w:after="160" w:line="240"/>
-        <w:ind w:right="0" w:left="0" w:firstLine="0"/>
-        <w:jc w:val="both"/>
-        <w:rPr>
-          <w:rFonts w:ascii="Lucida Console" w:hAnsi="Lucida Console" w:cs="Lucida Console" w:eastAsia="Lucida Console"/>
-          <w:color w:val="auto"/>
-          <w:spacing w:val="0"/>
-          <w:position w:val="0"/>
-          <w:sz w:val="16"/>
-          <w:shd w:fill="auto" w:val="clear"/>
-        </w:rPr>
-      </w:pPr>
-      <w:r>
-        <w:rPr>
-          <w:rFonts w:ascii="Lucida Console" w:hAnsi="Lucida Console" w:cs="Lucida Console" w:eastAsia="Lucida Console"/>
-          <w:color w:val="auto"/>
-          <w:spacing w:val="0"/>
-          <w:position w:val="0"/>
-          <w:sz w:val="16"/>
+          <w:sz w:val="14"/>
+          <w:shd w:fill="auto" w:val="clear"/>
+        </w:rPr>
+      </w:pPr>
+      <w:r>
+        <w:rPr>
+          <w:rFonts w:ascii="Lucida Console" w:hAnsi="Lucida Console" w:cs="Lucida Console" w:eastAsia="Lucida Console"/>
+          <w:color w:val="auto"/>
+          <w:spacing w:val="0"/>
+          <w:position w:val="0"/>
+          <w:sz w:val="14"/>
+          <w:shd w:fill="auto" w:val="clear"/>
+        </w:rPr>
+        <w:t xml:space="preserve">term1           -&gt; multOp factor </w:t>
+      </w:r>
+      <w:r>
+        <w:rPr>
+          <w:rFonts w:ascii="Lucida Console" w:hAnsi="Lucida Console" w:cs="Lucida Console" w:eastAsia="Lucida Console"/>
+          <w:color w:val="004DBB"/>
+          <w:spacing w:val="0"/>
+          <w:position w:val="0"/>
+          <w:sz w:val="14"/>
+          <w:shd w:fill="auto" w:val="clear"/>
+        </w:rPr>
+        <w:t xml:space="preserve">%mul</w:t>
+      </w:r>
+      <w:r>
+        <w:rPr>
+          <w:rFonts w:ascii="Lucida Console" w:hAnsi="Lucida Console" w:cs="Lucida Console" w:eastAsia="Lucida Console"/>
+          <w:color w:val="auto"/>
+          <w:spacing w:val="0"/>
+          <w:position w:val="0"/>
+          <w:sz w:val="14"/>
+          <w:shd w:fill="auto" w:val="clear"/>
+        </w:rPr>
+        <w:t xml:space="preserve"> term1 </w:t>
+      </w:r>
+    </w:p>
+    <w:p>
+      <w:pPr>
+        <w:spacing w:before="0" w:after="160" w:line="240"/>
+        <w:ind w:right="0" w:left="0" w:firstLine="0"/>
+        <w:jc w:val="both"/>
+        <w:rPr>
+          <w:rFonts w:ascii="Lucida Console" w:hAnsi="Lucida Console" w:cs="Lucida Console" w:eastAsia="Lucida Console"/>
+          <w:color w:val="auto"/>
+          <w:spacing w:val="0"/>
+          <w:position w:val="0"/>
+          <w:sz w:val="14"/>
+          <w:shd w:fill="auto" w:val="clear"/>
+        </w:rPr>
+      </w:pPr>
+      <w:r>
+        <w:rPr>
+          <w:rFonts w:ascii="Lucida Console" w:hAnsi="Lucida Console" w:cs="Lucida Console" w:eastAsia="Lucida Console"/>
+          <w:color w:val="auto"/>
+          <w:spacing w:val="0"/>
+          <w:position w:val="0"/>
+          <w:sz w:val="14"/>
           <w:shd w:fill="auto" w:val="clear"/>
         </w:rPr>
         <w:t xml:space="preserve">                 | EPSILON </w:t>
@@ -2179,20 +2454,20 @@
           <w:color w:val="auto"/>
           <w:spacing w:val="0"/>
           <w:position w:val="0"/>
-          <w:sz w:val="16"/>
-          <w:shd w:fill="auto" w:val="clear"/>
-        </w:rPr>
-      </w:pPr>
-      <w:r>
-        <w:rPr>
-          <w:rFonts w:ascii="Lucida Console" w:hAnsi="Lucida Console" w:cs="Lucida Console" w:eastAsia="Lucida Console"/>
-          <w:color w:val="auto"/>
-          <w:spacing w:val="0"/>
-          <w:position w:val="0"/>
-          <w:sz w:val="16"/>
-          <w:shd w:fill="auto" w:val="clear"/>
-        </w:rPr>
-        <w:t xml:space="preserve">factor          -&gt; ( arithExpr ) | fnum | </w:t>
+          <w:sz w:val="14"/>
+          <w:shd w:fill="auto" w:val="clear"/>
+        </w:rPr>
+      </w:pPr>
+      <w:r>
+        <w:rPr>
+          <w:rFonts w:ascii="Lucida Console" w:hAnsi="Lucida Console" w:cs="Lucida Console" w:eastAsia="Lucida Console"/>
+          <w:color w:val="auto"/>
+          <w:spacing w:val="0"/>
+          <w:position w:val="0"/>
+          <w:sz w:val="14"/>
+          <w:shd w:fill="auto" w:val="clear"/>
+        </w:rPr>
+        <w:t xml:space="preserve">factor          -&gt; ( arithExpr ) | fnum </w:t>
       </w:r>
       <w:r>
         <w:rPr>
@@ -2200,7 +2475,29 @@
           <w:color w:val="004DBB"/>
           <w:spacing w:val="0"/>
           <w:position w:val="0"/>
-          <w:sz w:val="16"/>
+          <w:sz w:val="14"/>
+          <w:shd w:fill="auto" w:val="clear"/>
+        </w:rPr>
+        <w:t xml:space="preserve">%factorF</w:t>
+      </w:r>
+      <w:r>
+        <w:rPr>
+          <w:rFonts w:ascii="Lucida Console" w:hAnsi="Lucida Console" w:cs="Lucida Console" w:eastAsia="Lucida Console"/>
+          <w:color w:val="auto"/>
+          <w:spacing w:val="0"/>
+          <w:position w:val="0"/>
+          <w:sz w:val="14"/>
+          <w:shd w:fill="auto" w:val="clear"/>
+        </w:rPr>
+        <w:t xml:space="preserve"> | </w:t>
+      </w:r>
+      <w:r>
+        <w:rPr>
+          <w:rFonts w:ascii="Lucida Console" w:hAnsi="Lucida Console" w:cs="Lucida Console" w:eastAsia="Lucida Console"/>
+          <w:color w:val="004DBB"/>
+          <w:spacing w:val="0"/>
+          <w:position w:val="0"/>
+          <w:sz w:val="14"/>
           <w:shd w:fill="auto" w:val="clear"/>
         </w:rPr>
         <w:t xml:space="preserve">%</w:t>
@@ -2211,7 +2508,7 @@
           <w:color w:val="0070C0"/>
           <w:spacing w:val="0"/>
           <w:position w:val="0"/>
-          <w:sz w:val="16"/>
+          <w:sz w:val="14"/>
           <w:shd w:fill="auto" w:val="clear"/>
         </w:rPr>
         <w:t xml:space="preserve">pushId </w:t>
@@ -2222,59 +2519,81 @@
           <w:color w:val="auto"/>
           <w:spacing w:val="0"/>
           <w:position w:val="0"/>
-          <w:sz w:val="16"/>
-          <w:shd w:fill="auto" w:val="clear"/>
-        </w:rPr>
-        <w:t xml:space="preserve">id factor1 </w:t>
-      </w:r>
-    </w:p>
-    <w:p>
-      <w:pPr>
-        <w:spacing w:before="0" w:after="160" w:line="240"/>
-        <w:ind w:right="0" w:left="0" w:firstLine="0"/>
-        <w:jc w:val="both"/>
-        <w:rPr>
-          <w:rFonts w:ascii="Lucida Console" w:hAnsi="Lucida Console" w:cs="Lucida Console" w:eastAsia="Lucida Console"/>
-          <w:color w:val="auto"/>
-          <w:spacing w:val="0"/>
-          <w:position w:val="0"/>
-          <w:sz w:val="16"/>
-          <w:shd w:fill="auto" w:val="clear"/>
-        </w:rPr>
-      </w:pPr>
-      <w:r>
-        <w:rPr>
-          <w:rFonts w:ascii="Lucida Console" w:hAnsi="Lucida Console" w:cs="Lucida Console" w:eastAsia="Lucida Console"/>
-          <w:color w:val="auto"/>
-          <w:spacing w:val="0"/>
-          <w:position w:val="0"/>
-          <w:sz w:val="16"/>
-          <w:shd w:fill="auto" w:val="clear"/>
-        </w:rPr>
-        <w:t xml:space="preserve">                 | inum | not factor | sign factor </w:t>
-      </w:r>
-    </w:p>
-    <w:p>
-      <w:pPr>
-        <w:spacing w:before="0" w:after="160" w:line="240"/>
-        <w:ind w:right="0" w:left="0" w:firstLine="0"/>
-        <w:jc w:val="both"/>
-        <w:rPr>
-          <w:rFonts w:ascii="Lucida Console" w:hAnsi="Lucida Console" w:cs="Lucida Console" w:eastAsia="Lucida Console"/>
-          <w:color w:val="auto"/>
-          <w:spacing w:val="0"/>
-          <w:position w:val="0"/>
-          <w:sz w:val="16"/>
-          <w:shd w:fill="auto" w:val="clear"/>
-        </w:rPr>
-      </w:pPr>
-      <w:r>
-        <w:rPr>
-          <w:rFonts w:ascii="Lucida Console" w:hAnsi="Lucida Console" w:cs="Lucida Console" w:eastAsia="Lucida Console"/>
-          <w:color w:val="auto"/>
-          <w:spacing w:val="0"/>
-          <w:position w:val="0"/>
-          <w:sz w:val="16"/>
+          <w:sz w:val="14"/>
+          <w:shd w:fill="auto" w:val="clear"/>
+        </w:rPr>
+        <w:t xml:space="preserve">id factor1</w:t>
+      </w:r>
+    </w:p>
+    <w:p>
+      <w:pPr>
+        <w:spacing w:before="0" w:after="160" w:line="240"/>
+        <w:ind w:right="0" w:left="0" w:firstLine="0"/>
+        <w:jc w:val="both"/>
+        <w:rPr>
+          <w:rFonts w:ascii="Lucida Console" w:hAnsi="Lucida Console" w:cs="Lucida Console" w:eastAsia="Lucida Console"/>
+          <w:color w:val="auto"/>
+          <w:spacing w:val="0"/>
+          <w:position w:val="0"/>
+          <w:sz w:val="14"/>
+          <w:shd w:fill="auto" w:val="clear"/>
+        </w:rPr>
+      </w:pPr>
+      <w:r>
+        <w:rPr>
+          <w:rFonts w:ascii="Lucida Console" w:hAnsi="Lucida Console" w:cs="Lucida Console" w:eastAsia="Lucida Console"/>
+          <w:color w:val="auto"/>
+          <w:spacing w:val="0"/>
+          <w:position w:val="0"/>
+          <w:sz w:val="14"/>
+          <w:shd w:fill="auto" w:val="clear"/>
+        </w:rPr>
+        <w:t xml:space="preserve">                 | inum </w:t>
+      </w:r>
+      <w:r>
+        <w:rPr>
+          <w:rFonts w:ascii="Lucida Console" w:hAnsi="Lucida Console" w:cs="Lucida Console" w:eastAsia="Lucida Console"/>
+          <w:color w:val="004DBB"/>
+          <w:spacing w:val="0"/>
+          <w:position w:val="0"/>
+          <w:sz w:val="14"/>
+          <w:shd w:fill="auto" w:val="clear"/>
+        </w:rPr>
+        <w:t xml:space="preserve">%factorI</w:t>
+      </w:r>
+      <w:r>
+        <w:rPr>
+          <w:rFonts w:ascii="Lucida Console" w:hAnsi="Lucida Console" w:cs="Lucida Console" w:eastAsia="Lucida Console"/>
+          <w:color w:val="auto"/>
+          <w:spacing w:val="0"/>
+          <w:position w:val="0"/>
+          <w:sz w:val="14"/>
+          <w:shd w:fill="auto" w:val="clear"/>
+        </w:rPr>
+        <w:t xml:space="preserve"> | not factor | sign factor </w:t>
+      </w:r>
+    </w:p>
+    <w:p>
+      <w:pPr>
+        <w:spacing w:before="0" w:after="160" w:line="240"/>
+        <w:ind w:right="0" w:left="0" w:firstLine="0"/>
+        <w:jc w:val="both"/>
+        <w:rPr>
+          <w:rFonts w:ascii="Lucida Console" w:hAnsi="Lucida Console" w:cs="Lucida Console" w:eastAsia="Lucida Console"/>
+          <w:color w:val="auto"/>
+          <w:spacing w:val="0"/>
+          <w:position w:val="0"/>
+          <w:sz w:val="14"/>
+          <w:shd w:fill="auto" w:val="clear"/>
+        </w:rPr>
+      </w:pPr>
+      <w:r>
+        <w:rPr>
+          <w:rFonts w:ascii="Lucida Console" w:hAnsi="Lucida Console" w:cs="Lucida Console" w:eastAsia="Lucida Console"/>
+          <w:color w:val="auto"/>
+          <w:spacing w:val="0"/>
+          <w:position w:val="0"/>
+          <w:sz w:val="14"/>
           <w:shd w:fill="auto" w:val="clear"/>
         </w:rPr>
         <w:t xml:space="preserve">factor1         -&gt; ( </w:t>
@@ -2285,7 +2604,7 @@
           <w:color w:val="2E74B5"/>
           <w:spacing w:val="0"/>
           <w:position w:val="0"/>
-          <w:sz w:val="16"/>
+          <w:sz w:val="14"/>
           <w:shd w:fill="auto" w:val="clear"/>
         </w:rPr>
         <w:t xml:space="preserve">%currentScope </w:t>
@@ -2296,7 +2615,7 @@
           <w:color w:val="auto"/>
           <w:spacing w:val="0"/>
           <w:position w:val="0"/>
-          <w:sz w:val="16"/>
+          <w:sz w:val="14"/>
           <w:shd w:fill="auto" w:val="clear"/>
         </w:rPr>
         <w:t xml:space="preserve">aParams </w:t>
@@ -2307,7 +2626,7 @@
           <w:color w:val="004DBB"/>
           <w:spacing w:val="0"/>
           <w:position w:val="0"/>
-          <w:sz w:val="16"/>
+          <w:sz w:val="14"/>
           <w:shd w:fill="auto" w:val="clear"/>
         </w:rPr>
         <w:t xml:space="preserve">%exitScope </w:t>
@@ -2318,7 +2637,7 @@
           <w:color w:val="auto"/>
           <w:spacing w:val="0"/>
           <w:position w:val="0"/>
-          <w:sz w:val="16"/>
+          <w:sz w:val="14"/>
           <w:shd w:fill="auto" w:val="clear"/>
         </w:rPr>
         <w:t xml:space="preserve">) </w:t>
@@ -2329,7 +2648,7 @@
           <w:color w:val="0070C0"/>
           <w:spacing w:val="0"/>
           <w:position w:val="0"/>
-          <w:sz w:val="16"/>
+          <w:sz w:val="14"/>
           <w:shd w:fill="auto" w:val="clear"/>
         </w:rPr>
         <w:t xml:space="preserve">%checkFunc</w:t>
@@ -2340,7 +2659,7 @@
           <w:color w:val="auto"/>
           <w:spacing w:val="0"/>
           <w:position w:val="0"/>
-          <w:sz w:val="16"/>
+          <w:sz w:val="14"/>
           <w:shd w:fill="auto" w:val="clear"/>
         </w:rPr>
         <w:t xml:space="preserve"> | indiceList </w:t>
@@ -2351,7 +2670,7 @@
           <w:color w:val="0070C0"/>
           <w:spacing w:val="0"/>
           <w:position w:val="0"/>
-          <w:sz w:val="16"/>
+          <w:sz w:val="14"/>
           <w:shd w:fill="auto" w:val="clear"/>
         </w:rPr>
         <w:t xml:space="preserve">%checkId </w:t>
@@ -2362,7 +2681,7 @@
           <w:color w:val="auto"/>
           <w:spacing w:val="0"/>
           <w:position w:val="0"/>
-          <w:sz w:val="16"/>
+          <w:sz w:val="14"/>
           <w:shd w:fill="auto" w:val="clear"/>
         </w:rPr>
         <w:t xml:space="preserve">factor2 </w:t>
@@ -2378,17 +2697,17 @@
           <w:color w:val="5B9BD5"/>
           <w:spacing w:val="0"/>
           <w:position w:val="0"/>
-          <w:sz w:val="16"/>
-          <w:shd w:fill="auto" w:val="clear"/>
-        </w:rPr>
-      </w:pPr>
-      <w:r>
-        <w:rPr>
-          <w:rFonts w:ascii="Lucida Console" w:hAnsi="Lucida Console" w:cs="Lucida Console" w:eastAsia="Lucida Console"/>
-          <w:color w:val="auto"/>
-          <w:spacing w:val="0"/>
-          <w:position w:val="0"/>
-          <w:sz w:val="16"/>
+          <w:sz w:val="14"/>
+          <w:shd w:fill="auto" w:val="clear"/>
+        </w:rPr>
+      </w:pPr>
+      <w:r>
+        <w:rPr>
+          <w:rFonts w:ascii="Lucida Console" w:hAnsi="Lucida Console" w:cs="Lucida Console" w:eastAsia="Lucida Console"/>
+          <w:color w:val="auto"/>
+          <w:spacing w:val="0"/>
+          <w:position w:val="0"/>
+          <w:sz w:val="14"/>
           <w:shd w:fill="auto" w:val="clear"/>
         </w:rPr>
         <w:t xml:space="preserve">factor2         -&gt; . </w:t>
@@ -2399,7 +2718,7 @@
           <w:color w:val="0070C0"/>
           <w:spacing w:val="0"/>
           <w:position w:val="0"/>
-          <w:sz w:val="16"/>
+          <w:sz w:val="14"/>
           <w:shd w:fill="auto" w:val="clear"/>
         </w:rPr>
         <w:t xml:space="preserve">%pushId </w:t>
@@ -2410,7 +2729,7 @@
           <w:color w:val="auto"/>
           <w:spacing w:val="0"/>
           <w:position w:val="0"/>
-          <w:sz w:val="16"/>
+          <w:sz w:val="14"/>
           <w:shd w:fill="auto" w:val="clear"/>
         </w:rPr>
         <w:t xml:space="preserve">id factor1 | EPSILON </w:t>
@@ -2421,7 +2740,7 @@
           <w:color w:val="2E74B5"/>
           <w:spacing w:val="0"/>
           <w:position w:val="0"/>
-          <w:sz w:val="16"/>
+          <w:sz w:val="14"/>
           <w:shd w:fill="auto" w:val="clear"/>
         </w:rPr>
         <w:t xml:space="preserve">%exitScope %currentScope</w:t>
@@ -2437,17 +2756,17 @@
           <w:color w:val="auto"/>
           <w:spacing w:val="0"/>
           <w:position w:val="0"/>
-          <w:sz w:val="16"/>
-          <w:shd w:fill="auto" w:val="clear"/>
-        </w:rPr>
-      </w:pPr>
-      <w:r>
-        <w:rPr>
-          <w:rFonts w:ascii="Lucida Console" w:hAnsi="Lucida Console" w:cs="Lucida Console" w:eastAsia="Lucida Console"/>
-          <w:color w:val="auto"/>
-          <w:spacing w:val="0"/>
-          <w:position w:val="0"/>
-          <w:sz w:val="16"/>
+          <w:sz w:val="14"/>
+          <w:shd w:fill="auto" w:val="clear"/>
+        </w:rPr>
+      </w:pPr>
+      <w:r>
+        <w:rPr>
+          <w:rFonts w:ascii="Lucida Console" w:hAnsi="Lucida Console" w:cs="Lucida Console" w:eastAsia="Lucida Console"/>
+          <w:color w:val="auto"/>
+          <w:spacing w:val="0"/>
+          <w:position w:val="0"/>
+          <w:sz w:val="14"/>
           <w:shd w:fill="auto" w:val="clear"/>
         </w:rPr>
         <w:t xml:space="preserve">variable        -&gt; </w:t>
@@ -2458,7 +2777,7 @@
           <w:color w:val="0070C0"/>
           <w:spacing w:val="0"/>
           <w:position w:val="0"/>
-          <w:sz w:val="16"/>
+          <w:sz w:val="14"/>
           <w:shd w:fill="auto" w:val="clear"/>
         </w:rPr>
         <w:t xml:space="preserve">%pushId </w:t>
@@ -2469,7 +2788,7 @@
           <w:color w:val="auto"/>
           <w:spacing w:val="0"/>
           <w:position w:val="0"/>
-          <w:sz w:val="16"/>
+          <w:sz w:val="14"/>
           <w:shd w:fill="auto" w:val="clear"/>
         </w:rPr>
         <w:t xml:space="preserve">id indiceList </w:t>
@@ -2480,7 +2799,7 @@
           <w:color w:val="0070C0"/>
           <w:spacing w:val="0"/>
           <w:position w:val="0"/>
-          <w:sz w:val="16"/>
+          <w:sz w:val="14"/>
           <w:shd w:fill="auto" w:val="clear"/>
         </w:rPr>
         <w:t xml:space="preserve">%checkId </w:t>
@@ -2491,7 +2810,7 @@
           <w:color w:val="auto"/>
           <w:spacing w:val="0"/>
           <w:position w:val="0"/>
-          <w:sz w:val="16"/>
+          <w:sz w:val="14"/>
           <w:shd w:fill="auto" w:val="clear"/>
         </w:rPr>
         <w:t xml:space="preserve">variable1 </w:t>
@@ -2507,17 +2826,17 @@
           <w:color w:val="auto"/>
           <w:spacing w:val="0"/>
           <w:position w:val="0"/>
-          <w:sz w:val="16"/>
-          <w:shd w:fill="auto" w:val="clear"/>
-        </w:rPr>
-      </w:pPr>
-      <w:r>
-        <w:rPr>
-          <w:rFonts w:ascii="Lucida Console" w:hAnsi="Lucida Console" w:cs="Lucida Console" w:eastAsia="Lucida Console"/>
-          <w:color w:val="auto"/>
-          <w:spacing w:val="0"/>
-          <w:position w:val="0"/>
-          <w:sz w:val="16"/>
+          <w:sz w:val="14"/>
+          <w:shd w:fill="auto" w:val="clear"/>
+        </w:rPr>
+      </w:pPr>
+      <w:r>
+        <w:rPr>
+          <w:rFonts w:ascii="Lucida Console" w:hAnsi="Lucida Console" w:cs="Lucida Console" w:eastAsia="Lucida Console"/>
+          <w:color w:val="auto"/>
+          <w:spacing w:val="0"/>
+          <w:position w:val="0"/>
+          <w:sz w:val="14"/>
           <w:shd w:fill="auto" w:val="clear"/>
         </w:rPr>
         <w:t xml:space="preserve">variable1       -&gt; . </w:t>
@@ -2528,7 +2847,7 @@
           <w:color w:val="0070C0"/>
           <w:spacing w:val="0"/>
           <w:position w:val="0"/>
-          <w:sz w:val="16"/>
+          <w:sz w:val="14"/>
           <w:shd w:fill="auto" w:val="clear"/>
         </w:rPr>
         <w:t xml:space="preserve">%pushId </w:t>
@@ -2539,7 +2858,7 @@
           <w:color w:val="auto"/>
           <w:spacing w:val="0"/>
           <w:position w:val="0"/>
-          <w:sz w:val="16"/>
+          <w:sz w:val="14"/>
           <w:shd w:fill="auto" w:val="clear"/>
         </w:rPr>
         <w:t xml:space="preserve">id indiceList </w:t>
@@ -2550,7 +2869,7 @@
           <w:color w:val="0070C0"/>
           <w:spacing w:val="0"/>
           <w:position w:val="0"/>
-          <w:sz w:val="16"/>
+          <w:sz w:val="14"/>
           <w:shd w:fill="auto" w:val="clear"/>
         </w:rPr>
         <w:t xml:space="preserve">%checkId </w:t>
@@ -2561,7 +2880,7 @@
           <w:color w:val="auto"/>
           <w:spacing w:val="0"/>
           <w:position w:val="0"/>
-          <w:sz w:val="16"/>
+          <w:sz w:val="14"/>
           <w:shd w:fill="auto" w:val="clear"/>
         </w:rPr>
         <w:t xml:space="preserve">variable1 </w:t>
@@ -2577,17 +2896,17 @@
           <w:color w:val="auto"/>
           <w:spacing w:val="0"/>
           <w:position w:val="0"/>
-          <w:sz w:val="16"/>
-          <w:shd w:fill="auto" w:val="clear"/>
-        </w:rPr>
-      </w:pPr>
-      <w:r>
-        <w:rPr>
-          <w:rFonts w:ascii="Lucida Console" w:hAnsi="Lucida Console" w:cs="Lucida Console" w:eastAsia="Lucida Console"/>
-          <w:color w:val="auto"/>
-          <w:spacing w:val="0"/>
-          <w:position w:val="0"/>
-          <w:sz w:val="16"/>
+          <w:sz w:val="14"/>
+          <w:shd w:fill="auto" w:val="clear"/>
+        </w:rPr>
+      </w:pPr>
+      <w:r>
+        <w:rPr>
+          <w:rFonts w:ascii="Lucida Console" w:hAnsi="Lucida Console" w:cs="Lucida Console" w:eastAsia="Lucida Console"/>
+          <w:color w:val="auto"/>
+          <w:spacing w:val="0"/>
+          <w:position w:val="0"/>
+          <w:sz w:val="14"/>
           <w:shd w:fill="auto" w:val="clear"/>
         </w:rPr>
         <w:t xml:space="preserve">                 | EPSILON </w:t>
@@ -2598,7 +2917,7 @@
           <w:color w:val="2E74B5"/>
           <w:spacing w:val="0"/>
           <w:position w:val="0"/>
-          <w:sz w:val="16"/>
+          <w:sz w:val="14"/>
           <w:shd w:fill="auto" w:val="clear"/>
         </w:rPr>
         <w:t xml:space="preserve">%exitScope %currentScope</w:t>
@@ -2614,17 +2933,17 @@
           <w:color w:val="auto"/>
           <w:spacing w:val="0"/>
           <w:position w:val="0"/>
-          <w:sz w:val="16"/>
-          <w:shd w:fill="auto" w:val="clear"/>
-        </w:rPr>
-      </w:pPr>
-      <w:r>
-        <w:rPr>
-          <w:rFonts w:ascii="Lucida Console" w:hAnsi="Lucida Console" w:cs="Lucida Console" w:eastAsia="Lucida Console"/>
-          <w:color w:val="auto"/>
-          <w:spacing w:val="0"/>
-          <w:position w:val="0"/>
-          <w:sz w:val="16"/>
+          <w:sz w:val="14"/>
+          <w:shd w:fill="auto" w:val="clear"/>
+        </w:rPr>
+      </w:pPr>
+      <w:r>
+        <w:rPr>
+          <w:rFonts w:ascii="Lucida Console" w:hAnsi="Lucida Console" w:cs="Lucida Console" w:eastAsia="Lucida Console"/>
+          <w:color w:val="auto"/>
+          <w:spacing w:val="0"/>
+          <w:position w:val="0"/>
+          <w:sz w:val="14"/>
           <w:shd w:fill="auto" w:val="clear"/>
         </w:rPr>
         <w:t xml:space="preserve">indiceList      -&gt; indice indiceList | EPSILON </w:t>
@@ -2640,17 +2959,17 @@
           <w:color w:val="auto"/>
           <w:spacing w:val="0"/>
           <w:position w:val="0"/>
-          <w:sz w:val="16"/>
-          <w:shd w:fill="auto" w:val="clear"/>
-        </w:rPr>
-      </w:pPr>
-      <w:r>
-        <w:rPr>
-          <w:rFonts w:ascii="Lucida Console" w:hAnsi="Lucida Console" w:cs="Lucida Console" w:eastAsia="Lucida Console"/>
-          <w:color w:val="auto"/>
-          <w:spacing w:val="0"/>
-          <w:position w:val="0"/>
-          <w:sz w:val="16"/>
+          <w:sz w:val="14"/>
+          <w:shd w:fill="auto" w:val="clear"/>
+        </w:rPr>
+      </w:pPr>
+      <w:r>
+        <w:rPr>
+          <w:rFonts w:ascii="Lucida Console" w:hAnsi="Lucida Console" w:cs="Lucida Console" w:eastAsia="Lucida Console"/>
+          <w:color w:val="auto"/>
+          <w:spacing w:val="0"/>
+          <w:position w:val="0"/>
+          <w:sz w:val="14"/>
           <w:shd w:fill="auto" w:val="clear"/>
         </w:rPr>
         <w:t xml:space="preserve">indice          -&gt; [ arithExpr </w:t>
@@ -2661,18 +2980,18 @@
           <w:color w:val="0070C0"/>
           <w:spacing w:val="0"/>
           <w:position w:val="0"/>
-          <w:sz w:val="16"/>
-          <w:shd w:fill="auto" w:val="clear"/>
-        </w:rPr>
-        <w:t xml:space="preserve">%addShallowDimension </w:t>
-      </w:r>
-      <w:r>
-        <w:rPr>
-          <w:rFonts w:ascii="Lucida Console" w:hAnsi="Lucida Console" w:cs="Lucida Console" w:eastAsia="Lucida Console"/>
-          <w:color w:val="auto"/>
-          <w:spacing w:val="0"/>
-          <w:position w:val="0"/>
-          <w:sz w:val="16"/>
+          <w:sz w:val="14"/>
+          <w:shd w:fill="auto" w:val="clear"/>
+        </w:rPr>
+        <w:t xml:space="preserve">%addIndex </w:t>
+      </w:r>
+      <w:r>
+        <w:rPr>
+          <w:rFonts w:ascii="Lucida Console" w:hAnsi="Lucida Console" w:cs="Lucida Console" w:eastAsia="Lucida Console"/>
+          <w:color w:val="auto"/>
+          <w:spacing w:val="0"/>
+          <w:position w:val="0"/>
+          <w:sz w:val="14"/>
           <w:shd w:fill="auto" w:val="clear"/>
         </w:rPr>
         <w:t xml:space="preserve">] </w:t>
@@ -2688,17 +3007,17 @@
           <w:color w:val="auto"/>
           <w:spacing w:val="0"/>
           <w:position w:val="0"/>
-          <w:sz w:val="16"/>
-          <w:shd w:fill="auto" w:val="clear"/>
-        </w:rPr>
-      </w:pPr>
-      <w:r>
-        <w:rPr>
-          <w:rFonts w:ascii="Lucida Console" w:hAnsi="Lucida Console" w:cs="Lucida Console" w:eastAsia="Lucida Console"/>
-          <w:color w:val="auto"/>
-          <w:spacing w:val="0"/>
-          <w:position w:val="0"/>
-          <w:sz w:val="16"/>
+          <w:sz w:val="14"/>
+          <w:shd w:fill="auto" w:val="clear"/>
+        </w:rPr>
+      </w:pPr>
+      <w:r>
+        <w:rPr>
+          <w:rFonts w:ascii="Lucida Console" w:hAnsi="Lucida Console" w:cs="Lucida Console" w:eastAsia="Lucida Console"/>
+          <w:color w:val="auto"/>
+          <w:spacing w:val="0"/>
+          <w:position w:val="0"/>
+          <w:sz w:val="14"/>
           <w:shd w:fill="auto" w:val="clear"/>
         </w:rPr>
         <w:t xml:space="preserve">arraySize       -&gt; [ </w:t>
@@ -2709,7 +3028,7 @@
           <w:color w:val="FF0000"/>
           <w:spacing w:val="0"/>
           <w:position w:val="0"/>
-          <w:sz w:val="16"/>
+          <w:sz w:val="14"/>
           <w:shd w:fill="auto" w:val="clear"/>
         </w:rPr>
         <w:t xml:space="preserve">#addDimension </w:t>
@@ -2720,7 +3039,7 @@
           <w:color w:val="auto"/>
           <w:spacing w:val="0"/>
           <w:position w:val="0"/>
-          <w:sz w:val="16"/>
+          <w:sz w:val="14"/>
           <w:shd w:fill="auto" w:val="clear"/>
         </w:rPr>
         <w:t xml:space="preserve">inum ] </w:t>
@@ -2736,17 +3055,17 @@
           <w:color w:val="auto"/>
           <w:spacing w:val="0"/>
           <w:position w:val="0"/>
-          <w:sz w:val="16"/>
-          <w:shd w:fill="auto" w:val="clear"/>
-        </w:rPr>
-      </w:pPr>
-      <w:r>
-        <w:rPr>
-          <w:rFonts w:ascii="Lucida Console" w:hAnsi="Lucida Console" w:cs="Lucida Console" w:eastAsia="Lucida Console"/>
-          <w:color w:val="auto"/>
-          <w:spacing w:val="0"/>
-          <w:position w:val="0"/>
-          <w:sz w:val="16"/>
+          <w:sz w:val="14"/>
+          <w:shd w:fill="auto" w:val="clear"/>
+        </w:rPr>
+      </w:pPr>
+      <w:r>
+        <w:rPr>
+          <w:rFonts w:ascii="Lucida Console" w:hAnsi="Lucida Console" w:cs="Lucida Console" w:eastAsia="Lucida Console"/>
+          <w:color w:val="auto"/>
+          <w:spacing w:val="0"/>
+          <w:position w:val="0"/>
+          <w:sz w:val="14"/>
           <w:shd w:fill="auto" w:val="clear"/>
         </w:rPr>
         <w:t xml:space="preserve">type            -&gt; float | id | int </w:t>
@@ -2762,17 +3081,17 @@
           <w:color w:val="auto"/>
           <w:spacing w:val="0"/>
           <w:position w:val="0"/>
-          <w:sz w:val="16"/>
-          <w:shd w:fill="auto" w:val="clear"/>
-        </w:rPr>
-      </w:pPr>
-      <w:r>
-        <w:rPr>
-          <w:rFonts w:ascii="Lucida Console" w:hAnsi="Lucida Console" w:cs="Lucida Console" w:eastAsia="Lucida Console"/>
-          <w:color w:val="auto"/>
-          <w:spacing w:val="0"/>
-          <w:position w:val="0"/>
-          <w:sz w:val="16"/>
+          <w:sz w:val="14"/>
+          <w:shd w:fill="auto" w:val="clear"/>
+        </w:rPr>
+      </w:pPr>
+      <w:r>
+        <w:rPr>
+          <w:rFonts w:ascii="Lucida Console" w:hAnsi="Lucida Console" w:cs="Lucida Console" w:eastAsia="Lucida Console"/>
+          <w:color w:val="auto"/>
+          <w:spacing w:val="0"/>
+          <w:position w:val="0"/>
+          <w:sz w:val="14"/>
           <w:shd w:fill="auto" w:val="clear"/>
         </w:rPr>
         <w:t xml:space="preserve">fParams         -&gt; </w:t>
@@ -2783,7 +3102,7 @@
           <w:color w:val="FF0000"/>
           <w:spacing w:val="0"/>
           <w:position w:val="0"/>
-          <w:sz w:val="16"/>
+          <w:sz w:val="14"/>
           <w:shd w:fill="auto" w:val="clear"/>
         </w:rPr>
         <w:t xml:space="preserve">#pushType </w:t>
@@ -2794,7 +3113,7 @@
           <w:color w:val="auto"/>
           <w:spacing w:val="0"/>
           <w:position w:val="0"/>
-          <w:sz w:val="16"/>
+          <w:sz w:val="14"/>
           <w:shd w:fill="auto" w:val="clear"/>
         </w:rPr>
         <w:t xml:space="preserve">type </w:t>
@@ -2805,7 +3124,7 @@
           <w:color w:val="FF0000"/>
           <w:spacing w:val="0"/>
           <w:position w:val="0"/>
-          <w:sz w:val="16"/>
+          <w:sz w:val="14"/>
           <w:shd w:fill="auto" w:val="clear"/>
         </w:rPr>
         <w:t xml:space="preserve">#pushId </w:t>
@@ -2816,7 +3135,7 @@
           <w:color w:val="auto"/>
           <w:spacing w:val="0"/>
           <w:position w:val="0"/>
-          <w:sz w:val="16"/>
+          <w:sz w:val="14"/>
           <w:shd w:fill="auto" w:val="clear"/>
         </w:rPr>
         <w:t xml:space="preserve">id arraySizeList </w:t>
@@ -2827,7 +3146,7 @@
           <w:color w:val="FF0000"/>
           <w:spacing w:val="0"/>
           <w:position w:val="0"/>
-          <w:sz w:val="16"/>
+          <w:sz w:val="14"/>
           <w:shd w:fill="auto" w:val="clear"/>
         </w:rPr>
         <w:t xml:space="preserve">#newVar #changeToParam </w:t>
@@ -2838,7 +3157,7 @@
           <w:color w:val="auto"/>
           <w:spacing w:val="0"/>
           <w:position w:val="0"/>
-          <w:sz w:val="16"/>
+          <w:sz w:val="14"/>
           <w:shd w:fill="auto" w:val="clear"/>
         </w:rPr>
         <w:t xml:space="preserve">fParamsTailList </w:t>
@@ -2854,17 +3173,17 @@
           <w:color w:val="auto"/>
           <w:spacing w:val="0"/>
           <w:position w:val="0"/>
-          <w:sz w:val="16"/>
-          <w:shd w:fill="auto" w:val="clear"/>
-        </w:rPr>
-      </w:pPr>
-      <w:r>
-        <w:rPr>
-          <w:rFonts w:ascii="Lucida Console" w:hAnsi="Lucida Console" w:cs="Lucida Console" w:eastAsia="Lucida Console"/>
-          <w:color w:val="auto"/>
-          <w:spacing w:val="0"/>
-          <w:position w:val="0"/>
-          <w:sz w:val="16"/>
+          <w:sz w:val="14"/>
+          <w:shd w:fill="auto" w:val="clear"/>
+        </w:rPr>
+      </w:pPr>
+      <w:r>
+        <w:rPr>
+          <w:rFonts w:ascii="Lucida Console" w:hAnsi="Lucida Console" w:cs="Lucida Console" w:eastAsia="Lucida Console"/>
+          <w:color w:val="auto"/>
+          <w:spacing w:val="0"/>
+          <w:position w:val="0"/>
+          <w:sz w:val="14"/>
           <w:shd w:fill="auto" w:val="clear"/>
         </w:rPr>
         <w:t xml:space="preserve">                 | EPSILON </w:t>
@@ -2880,17 +3199,17 @@
           <w:color w:val="auto"/>
           <w:spacing w:val="0"/>
           <w:position w:val="0"/>
-          <w:sz w:val="16"/>
-          <w:shd w:fill="auto" w:val="clear"/>
-        </w:rPr>
-      </w:pPr>
-      <w:r>
-        <w:rPr>
-          <w:rFonts w:ascii="Lucida Console" w:hAnsi="Lucida Console" w:cs="Lucida Console" w:eastAsia="Lucida Console"/>
-          <w:color w:val="auto"/>
-          <w:spacing w:val="0"/>
-          <w:position w:val="0"/>
-          <w:sz w:val="16"/>
+          <w:sz w:val="14"/>
+          <w:shd w:fill="auto" w:val="clear"/>
+        </w:rPr>
+      </w:pPr>
+      <w:r>
+        <w:rPr>
+          <w:rFonts w:ascii="Lucida Console" w:hAnsi="Lucida Console" w:cs="Lucida Console" w:eastAsia="Lucida Console"/>
+          <w:color w:val="auto"/>
+          <w:spacing w:val="0"/>
+          <w:position w:val="0"/>
+          <w:sz w:val="14"/>
           <w:shd w:fill="auto" w:val="clear"/>
         </w:rPr>
         <w:t xml:space="preserve">fParamsTailList -&gt; fParamsTail fParamsTailList </w:t>
@@ -2906,17 +3225,17 @@
           <w:color w:val="auto"/>
           <w:spacing w:val="0"/>
           <w:position w:val="0"/>
-          <w:sz w:val="16"/>
-          <w:shd w:fill="auto" w:val="clear"/>
-        </w:rPr>
-      </w:pPr>
-      <w:r>
-        <w:rPr>
-          <w:rFonts w:ascii="Lucida Console" w:hAnsi="Lucida Console" w:cs="Lucida Console" w:eastAsia="Lucida Console"/>
-          <w:color w:val="auto"/>
-          <w:spacing w:val="0"/>
-          <w:position w:val="0"/>
-          <w:sz w:val="16"/>
+          <w:sz w:val="14"/>
+          <w:shd w:fill="auto" w:val="clear"/>
+        </w:rPr>
+      </w:pPr>
+      <w:r>
+        <w:rPr>
+          <w:rFonts w:ascii="Lucida Console" w:hAnsi="Lucida Console" w:cs="Lucida Console" w:eastAsia="Lucida Console"/>
+          <w:color w:val="auto"/>
+          <w:spacing w:val="0"/>
+          <w:position w:val="0"/>
+          <w:sz w:val="14"/>
           <w:shd w:fill="auto" w:val="clear"/>
         </w:rPr>
         <w:t xml:space="preserve">                 | EPSILON </w:t>
@@ -2932,17 +3251,17 @@
           <w:color w:val="auto"/>
           <w:spacing w:val="0"/>
           <w:position w:val="0"/>
-          <w:sz w:val="16"/>
-          <w:shd w:fill="auto" w:val="clear"/>
-        </w:rPr>
-      </w:pPr>
-      <w:r>
-        <w:rPr>
-          <w:rFonts w:ascii="Lucida Console" w:hAnsi="Lucida Console" w:cs="Lucida Console" w:eastAsia="Lucida Console"/>
-          <w:color w:val="auto"/>
-          <w:spacing w:val="0"/>
-          <w:position w:val="0"/>
-          <w:sz w:val="16"/>
+          <w:sz w:val="14"/>
+          <w:shd w:fill="auto" w:val="clear"/>
+        </w:rPr>
+      </w:pPr>
+      <w:r>
+        <w:rPr>
+          <w:rFonts w:ascii="Lucida Console" w:hAnsi="Lucida Console" w:cs="Lucida Console" w:eastAsia="Lucida Console"/>
+          <w:color w:val="auto"/>
+          <w:spacing w:val="0"/>
+          <w:position w:val="0"/>
+          <w:sz w:val="14"/>
           <w:shd w:fill="auto" w:val="clear"/>
         </w:rPr>
         <w:t xml:space="preserve">aParams         -&gt; expr </w:t>
@@ -2953,18 +3272,18 @@
           <w:color w:val="0070C0"/>
           <w:spacing w:val="0"/>
           <w:position w:val="0"/>
-          <w:sz w:val="16"/>
-          <w:shd w:fill="auto" w:val="clear"/>
-        </w:rPr>
-        <w:t xml:space="preserve">%addShallowParam</w:t>
-      </w:r>
-      <w:r>
-        <w:rPr>
-          <w:rFonts w:ascii="Lucida Console" w:hAnsi="Lucida Console" w:cs="Lucida Console" w:eastAsia="Lucida Console"/>
-          <w:color w:val="auto"/>
-          <w:spacing w:val="0"/>
-          <w:position w:val="0"/>
-          <w:sz w:val="16"/>
+          <w:sz w:val="14"/>
+          <w:shd w:fill="auto" w:val="clear"/>
+        </w:rPr>
+        <w:t xml:space="preserve">%addParam</w:t>
+      </w:r>
+      <w:r>
+        <w:rPr>
+          <w:rFonts w:ascii="Lucida Console" w:hAnsi="Lucida Console" w:cs="Lucida Console" w:eastAsia="Lucida Console"/>
+          <w:color w:val="auto"/>
+          <w:spacing w:val="0"/>
+          <w:position w:val="0"/>
+          <w:sz w:val="14"/>
           <w:shd w:fill="auto" w:val="clear"/>
         </w:rPr>
         <w:t xml:space="preserve"> aParamsTailList </w:t>
@@ -2980,17 +3299,17 @@
           <w:color w:val="auto"/>
           <w:spacing w:val="0"/>
           <w:position w:val="0"/>
-          <w:sz w:val="16"/>
-          <w:shd w:fill="auto" w:val="clear"/>
-        </w:rPr>
-      </w:pPr>
-      <w:r>
-        <w:rPr>
-          <w:rFonts w:ascii="Lucida Console" w:hAnsi="Lucida Console" w:cs="Lucida Console" w:eastAsia="Lucida Console"/>
-          <w:color w:val="auto"/>
-          <w:spacing w:val="0"/>
-          <w:position w:val="0"/>
-          <w:sz w:val="16"/>
+          <w:sz w:val="14"/>
+          <w:shd w:fill="auto" w:val="clear"/>
+        </w:rPr>
+      </w:pPr>
+      <w:r>
+        <w:rPr>
+          <w:rFonts w:ascii="Lucida Console" w:hAnsi="Lucida Console" w:cs="Lucida Console" w:eastAsia="Lucida Console"/>
+          <w:color w:val="auto"/>
+          <w:spacing w:val="0"/>
+          <w:position w:val="0"/>
+          <w:sz w:val="14"/>
           <w:shd w:fill="auto" w:val="clear"/>
         </w:rPr>
         <w:t xml:space="preserve">                 | EPSILON </w:t>
@@ -3006,17 +3325,17 @@
           <w:color w:val="auto"/>
           <w:spacing w:val="0"/>
           <w:position w:val="0"/>
-          <w:sz w:val="16"/>
-          <w:shd w:fill="auto" w:val="clear"/>
-        </w:rPr>
-      </w:pPr>
-      <w:r>
-        <w:rPr>
-          <w:rFonts w:ascii="Lucida Console" w:hAnsi="Lucida Console" w:cs="Lucida Console" w:eastAsia="Lucida Console"/>
-          <w:color w:val="auto"/>
-          <w:spacing w:val="0"/>
-          <w:position w:val="0"/>
-          <w:sz w:val="16"/>
+          <w:sz w:val="14"/>
+          <w:shd w:fill="auto" w:val="clear"/>
+        </w:rPr>
+      </w:pPr>
+      <w:r>
+        <w:rPr>
+          <w:rFonts w:ascii="Lucida Console" w:hAnsi="Lucida Console" w:cs="Lucida Console" w:eastAsia="Lucida Console"/>
+          <w:color w:val="auto"/>
+          <w:spacing w:val="0"/>
+          <w:position w:val="0"/>
+          <w:sz w:val="14"/>
           <w:shd w:fill="auto" w:val="clear"/>
         </w:rPr>
         <w:t xml:space="preserve">aParamsTailList -&gt; aParamsTail aParamsTailList </w:t>
@@ -3032,17 +3351,17 @@
           <w:color w:val="auto"/>
           <w:spacing w:val="0"/>
           <w:position w:val="0"/>
-          <w:sz w:val="16"/>
-          <w:shd w:fill="auto" w:val="clear"/>
-        </w:rPr>
-      </w:pPr>
-      <w:r>
-        <w:rPr>
-          <w:rFonts w:ascii="Lucida Console" w:hAnsi="Lucida Console" w:cs="Lucida Console" w:eastAsia="Lucida Console"/>
-          <w:color w:val="auto"/>
-          <w:spacing w:val="0"/>
-          <w:position w:val="0"/>
-          <w:sz w:val="16"/>
+          <w:sz w:val="14"/>
+          <w:shd w:fill="auto" w:val="clear"/>
+        </w:rPr>
+      </w:pPr>
+      <w:r>
+        <w:rPr>
+          <w:rFonts w:ascii="Lucida Console" w:hAnsi="Lucida Console" w:cs="Lucida Console" w:eastAsia="Lucida Console"/>
+          <w:color w:val="auto"/>
+          <w:spacing w:val="0"/>
+          <w:position w:val="0"/>
+          <w:sz w:val="14"/>
           <w:shd w:fill="auto" w:val="clear"/>
         </w:rPr>
         <w:t xml:space="preserve">                 | EPSILON </w:t>
@@ -3058,17 +3377,17 @@
           <w:color w:val="FF0000"/>
           <w:spacing w:val="0"/>
           <w:position w:val="0"/>
-          <w:sz w:val="16"/>
-          <w:shd w:fill="auto" w:val="clear"/>
-        </w:rPr>
-      </w:pPr>
-      <w:r>
-        <w:rPr>
-          <w:rFonts w:ascii="Lucida Console" w:hAnsi="Lucida Console" w:cs="Lucida Console" w:eastAsia="Lucida Console"/>
-          <w:color w:val="auto"/>
-          <w:spacing w:val="0"/>
-          <w:position w:val="0"/>
-          <w:sz w:val="16"/>
+          <w:sz w:val="14"/>
+          <w:shd w:fill="auto" w:val="clear"/>
+        </w:rPr>
+      </w:pPr>
+      <w:r>
+        <w:rPr>
+          <w:rFonts w:ascii="Lucida Console" w:hAnsi="Lucida Console" w:cs="Lucida Console" w:eastAsia="Lucida Console"/>
+          <w:color w:val="auto"/>
+          <w:spacing w:val="0"/>
+          <w:position w:val="0"/>
+          <w:sz w:val="14"/>
           <w:shd w:fill="auto" w:val="clear"/>
         </w:rPr>
         <w:t xml:space="preserve">fParamsTail     -&gt; , </w:t>
@@ -3079,7 +3398,7 @@
           <w:color w:val="FF0000"/>
           <w:spacing w:val="0"/>
           <w:position w:val="0"/>
-          <w:sz w:val="16"/>
+          <w:sz w:val="14"/>
           <w:shd w:fill="auto" w:val="clear"/>
         </w:rPr>
         <w:t xml:space="preserve">#pushType </w:t>
@@ -3090,7 +3409,7 @@
           <w:color w:val="auto"/>
           <w:spacing w:val="0"/>
           <w:position w:val="0"/>
-          <w:sz w:val="16"/>
+          <w:sz w:val="14"/>
           <w:shd w:fill="auto" w:val="clear"/>
         </w:rPr>
         <w:t xml:space="preserve">type </w:t>
@@ -3101,7 +3420,7 @@
           <w:color w:val="FF0000"/>
           <w:spacing w:val="0"/>
           <w:position w:val="0"/>
-          <w:sz w:val="16"/>
+          <w:sz w:val="14"/>
           <w:shd w:fill="auto" w:val="clear"/>
         </w:rPr>
         <w:t xml:space="preserve">#pushId </w:t>
@@ -3112,7 +3431,7 @@
           <w:color w:val="auto"/>
           <w:spacing w:val="0"/>
           <w:position w:val="0"/>
-          <w:sz w:val="16"/>
+          <w:sz w:val="14"/>
           <w:shd w:fill="auto" w:val="clear"/>
         </w:rPr>
         <w:t xml:space="preserve">id arraySizeList </w:t>
@@ -3123,7 +3442,7 @@
           <w:color w:val="FF0000"/>
           <w:spacing w:val="0"/>
           <w:position w:val="0"/>
-          <w:sz w:val="16"/>
+          <w:sz w:val="14"/>
           <w:shd w:fill="auto" w:val="clear"/>
         </w:rPr>
         <w:t xml:space="preserve">#newVar #changeToParam</w:t>
@@ -3139,17 +3458,17 @@
           <w:color w:val="0070C0"/>
           <w:spacing w:val="0"/>
           <w:position w:val="0"/>
-          <w:sz w:val="16"/>
-          <w:shd w:fill="auto" w:val="clear"/>
-        </w:rPr>
-      </w:pPr>
-      <w:r>
-        <w:rPr>
-          <w:rFonts w:ascii="Lucida Console" w:hAnsi="Lucida Console" w:cs="Lucida Console" w:eastAsia="Lucida Console"/>
-          <w:color w:val="auto"/>
-          <w:spacing w:val="0"/>
-          <w:position w:val="0"/>
-          <w:sz w:val="16"/>
+          <w:sz w:val="14"/>
+          <w:shd w:fill="auto" w:val="clear"/>
+        </w:rPr>
+      </w:pPr>
+      <w:r>
+        <w:rPr>
+          <w:rFonts w:ascii="Lucida Console" w:hAnsi="Lucida Console" w:cs="Lucida Console" w:eastAsia="Lucida Console"/>
+          <w:color w:val="auto"/>
+          <w:spacing w:val="0"/>
+          <w:position w:val="0"/>
+          <w:sz w:val="14"/>
           <w:shd w:fill="auto" w:val="clear"/>
         </w:rPr>
         <w:t xml:space="preserve">aParamsTail     -&gt; , expr </w:t>
@@ -3160,33 +3479,33 @@
           <w:color w:val="0070C0"/>
           <w:spacing w:val="0"/>
           <w:position w:val="0"/>
-          <w:sz w:val="16"/>
-          <w:shd w:fill="auto" w:val="clear"/>
-        </w:rPr>
-        <w:t xml:space="preserve">%addShallowParam</w:t>
-      </w:r>
-    </w:p>
-    <w:p>
-      <w:pPr>
-        <w:spacing w:before="0" w:after="160" w:line="240"/>
-        <w:ind w:right="0" w:left="0" w:firstLine="0"/>
-        <w:jc w:val="both"/>
-        <w:rPr>
-          <w:rFonts w:ascii="Lucida Console" w:hAnsi="Lucida Console" w:cs="Lucida Console" w:eastAsia="Lucida Console"/>
-          <w:color w:val="auto"/>
-          <w:spacing w:val="0"/>
-          <w:position w:val="0"/>
-          <w:sz w:val="16"/>
-          <w:shd w:fill="auto" w:val="clear"/>
-        </w:rPr>
-      </w:pPr>
-      <w:r>
-        <w:rPr>
-          <w:rFonts w:ascii="Lucida Console" w:hAnsi="Lucida Console" w:cs="Lucida Console" w:eastAsia="Lucida Console"/>
-          <w:color w:val="auto"/>
-          <w:spacing w:val="0"/>
-          <w:position w:val="0"/>
-          <w:sz w:val="16"/>
+          <w:sz w:val="14"/>
+          <w:shd w:fill="auto" w:val="clear"/>
+        </w:rPr>
+        <w:t xml:space="preserve">%addParam</w:t>
+      </w:r>
+    </w:p>
+    <w:p>
+      <w:pPr>
+        <w:spacing w:before="0" w:after="160" w:line="240"/>
+        <w:ind w:right="0" w:left="0" w:firstLine="0"/>
+        <w:jc w:val="both"/>
+        <w:rPr>
+          <w:rFonts w:ascii="Lucida Console" w:hAnsi="Lucida Console" w:cs="Lucida Console" w:eastAsia="Lucida Console"/>
+          <w:color w:val="auto"/>
+          <w:spacing w:val="0"/>
+          <w:position w:val="0"/>
+          <w:sz w:val="14"/>
+          <w:shd w:fill="auto" w:val="clear"/>
+        </w:rPr>
+      </w:pPr>
+      <w:r>
+        <w:rPr>
+          <w:rFonts w:ascii="Lucida Console" w:hAnsi="Lucida Console" w:cs="Lucida Console" w:eastAsia="Lucida Console"/>
+          <w:color w:val="auto"/>
+          <w:spacing w:val="0"/>
+          <w:position w:val="0"/>
+          <w:sz w:val="14"/>
           <w:shd w:fill="auto" w:val="clear"/>
         </w:rPr>
         <w:t xml:space="preserve">assignOp        -&gt; = </w:t>
@@ -3202,17 +3521,17 @@
           <w:color w:val="auto"/>
           <w:spacing w:val="0"/>
           <w:position w:val="0"/>
-          <w:sz w:val="16"/>
-          <w:shd w:fill="auto" w:val="clear"/>
-        </w:rPr>
-      </w:pPr>
-      <w:r>
-        <w:rPr>
-          <w:rFonts w:ascii="Lucida Console" w:hAnsi="Lucida Console" w:cs="Lucida Console" w:eastAsia="Lucida Console"/>
-          <w:color w:val="auto"/>
-          <w:spacing w:val="0"/>
-          <w:position w:val="0"/>
-          <w:sz w:val="16"/>
+          <w:sz w:val="14"/>
+          <w:shd w:fill="auto" w:val="clear"/>
+        </w:rPr>
+      </w:pPr>
+      <w:r>
+        <w:rPr>
+          <w:rFonts w:ascii="Lucida Console" w:hAnsi="Lucida Console" w:cs="Lucida Console" w:eastAsia="Lucida Console"/>
+          <w:color w:val="auto"/>
+          <w:spacing w:val="0"/>
+          <w:position w:val="0"/>
+          <w:sz w:val="14"/>
           <w:shd w:fill="auto" w:val="clear"/>
         </w:rPr>
         <w:t xml:space="preserve">relOp           -&gt; &lt; | &lt;= | &lt;&gt; | == | &gt; | &gt;= </w:t>
@@ -3228,17 +3547,17 @@
           <w:color w:val="auto"/>
           <w:spacing w:val="0"/>
           <w:position w:val="0"/>
-          <w:sz w:val="16"/>
-          <w:shd w:fill="auto" w:val="clear"/>
-        </w:rPr>
-      </w:pPr>
-      <w:r>
-        <w:rPr>
-          <w:rFonts w:ascii="Lucida Console" w:hAnsi="Lucida Console" w:cs="Lucida Console" w:eastAsia="Lucida Console"/>
-          <w:color w:val="auto"/>
-          <w:spacing w:val="0"/>
-          <w:position w:val="0"/>
-          <w:sz w:val="16"/>
+          <w:sz w:val="14"/>
+          <w:shd w:fill="auto" w:val="clear"/>
+        </w:rPr>
+      </w:pPr>
+      <w:r>
+        <w:rPr>
+          <w:rFonts w:ascii="Lucida Console" w:hAnsi="Lucida Console" w:cs="Lucida Console" w:eastAsia="Lucida Console"/>
+          <w:color w:val="auto"/>
+          <w:spacing w:val="0"/>
+          <w:position w:val="0"/>
+          <w:sz w:val="14"/>
           <w:shd w:fill="auto" w:val="clear"/>
         </w:rPr>
         <w:t xml:space="preserve">addOp           -&gt; + | - | or </w:t>
@@ -3254,17 +3573,17 @@
           <w:color w:val="auto"/>
           <w:spacing w:val="0"/>
           <w:position w:val="0"/>
-          <w:sz w:val="16"/>
-          <w:shd w:fill="auto" w:val="clear"/>
-        </w:rPr>
-      </w:pPr>
-      <w:r>
-        <w:rPr>
-          <w:rFonts w:ascii="Lucida Console" w:hAnsi="Lucida Console" w:cs="Lucida Console" w:eastAsia="Lucida Console"/>
-          <w:color w:val="auto"/>
-          <w:spacing w:val="0"/>
-          <w:position w:val="0"/>
-          <w:sz w:val="16"/>
+          <w:sz w:val="14"/>
+          <w:shd w:fill="auto" w:val="clear"/>
+        </w:rPr>
+      </w:pPr>
+      <w:r>
+        <w:rPr>
+          <w:rFonts w:ascii="Lucida Console" w:hAnsi="Lucida Console" w:cs="Lucida Console" w:eastAsia="Lucida Console"/>
+          <w:color w:val="auto"/>
+          <w:spacing w:val="0"/>
+          <w:position w:val="0"/>
+          <w:sz w:val="14"/>
           <w:shd w:fill="auto" w:val="clear"/>
         </w:rPr>
         <w:t xml:space="preserve">multOp          -&gt; * | / | and </w:t>

</xml_diff>

<commit_message>
added a few assembly generation functions
</commit_message>
<xml_diff>
--- a/Documentation/temp Assignment 3 Documentation.docx
+++ b/Documentation/temp Assignment 3 Documentation.docx
@@ -736,6 +736,17 @@
       <w:r>
         <w:rPr>
           <w:rFonts w:ascii="Lucida Console" w:hAnsi="Lucida Console" w:cs="Lucida Console" w:eastAsia="Lucida Console"/>
+          <w:color w:val="00B050"/>
+          <w:spacing w:val="0"/>
+          <w:position w:val="0"/>
+          <w:sz w:val="14"/>
+          <w:shd w:fill="auto" w:val="clear"/>
+        </w:rPr>
+        <w:t xml:space="preserve">&amp;enter </w:t>
+      </w:r>
+      <w:r>
+        <w:rPr>
+          <w:rFonts w:ascii="Lucida Console" w:hAnsi="Lucida Console" w:cs="Lucida Console" w:eastAsia="Lucida Console"/>
           <w:color w:val="004DBB"/>
           <w:spacing w:val="0"/>
           <w:position w:val="0"/>
@@ -2467,7 +2478,7 @@
           <w:sz w:val="14"/>
           <w:shd w:fill="auto" w:val="clear"/>
         </w:rPr>
-        <w:t xml:space="preserve">factor          -&gt; ( arithExpr ) | fnum </w:t>
+        <w:t xml:space="preserve">factor          -&gt; ( arithExpr ) | </w:t>
       </w:r>
       <w:r>
         <w:rPr>
@@ -2489,7 +2500,18 @@
           <w:sz w:val="14"/>
           <w:shd w:fill="auto" w:val="clear"/>
         </w:rPr>
-        <w:t xml:space="preserve"> | </w:t>
+        <w:t xml:space="preserve"> </w:t>
+      </w:r>
+      <w:r>
+        <w:rPr>
+          <w:rFonts w:ascii="Lucida Console" w:hAnsi="Lucida Console" w:cs="Lucida Console" w:eastAsia="Lucida Console"/>
+          <w:color w:val="auto"/>
+          <w:spacing w:val="0"/>
+          <w:position w:val="0"/>
+          <w:sz w:val="14"/>
+          <w:shd w:fill="auto" w:val="clear"/>
+        </w:rPr>
+        <w:t xml:space="preserve">fnum | </w:t>
       </w:r>
       <w:r>
         <w:rPr>
@@ -2548,7 +2570,7 @@
           <w:sz w:val="14"/>
           <w:shd w:fill="auto" w:val="clear"/>
         </w:rPr>
-        <w:t xml:space="preserve">                 | inum </w:t>
+        <w:t xml:space="preserve">                 | </w:t>
       </w:r>
       <w:r>
         <w:rPr>
@@ -2570,7 +2592,18 @@
           <w:sz w:val="14"/>
           <w:shd w:fill="auto" w:val="clear"/>
         </w:rPr>
-        <w:t xml:space="preserve"> | not factor | sign factor </w:t>
+        <w:t xml:space="preserve"> </w:t>
+      </w:r>
+      <w:r>
+        <w:rPr>
+          <w:rFonts w:ascii="Lucida Console" w:hAnsi="Lucida Console" w:cs="Lucida Console" w:eastAsia="Lucida Console"/>
+          <w:color w:val="auto"/>
+          <w:spacing w:val="0"/>
+          <w:position w:val="0"/>
+          <w:sz w:val="14"/>
+          <w:shd w:fill="auto" w:val="clear"/>
+        </w:rPr>
+        <w:t xml:space="preserve">inum | not factor | sign factor </w:t>
       </w:r>
     </w:p>
     <w:p>

</xml_diff>